<commit_message>
add images to report
</commit_message>
<xml_diff>
--- a/отчет.docx
+++ b/отчет.docx
@@ -2877,7 +2877,19 @@
         <w:t>”</w:t>
       </w:r>
       <w:r>
-        <w:t xml:space="preserve"> – запрос на добавление нового водителя</w:t>
+        <w:t xml:space="preserve"> – </w:t>
+      </w:r>
+      <w:r>
+        <w:rPr>
+          <w:lang w:val="en-US"/>
+        </w:rPr>
+        <w:t>POST</w:t>
+      </w:r>
+      <w:r>
+        <w:t xml:space="preserve"> </w:t>
+      </w:r>
+      <w:r>
+        <w:t>запрос на добавление нового водителя</w:t>
       </w:r>
     </w:p>
     <w:p>
@@ -3117,8 +3129,2837 @@
     </w:p>
     <w:p>
       <w:pPr>
+        <w:pStyle w:val="a3"/>
+      </w:pPr>
+    </w:p>
+    <w:p>
+      <w:pPr>
+        <w:pStyle w:val="a3"/>
+      </w:pPr>
+    </w:p>
+    <w:p>
+      <w:pPr>
+        <w:pStyle w:val="a3"/>
+      </w:pPr>
+    </w:p>
+    <w:p>
+      <w:pPr>
+        <w:pStyle w:val="a3"/>
+        <w:rPr>
+          <w:lang w:val="en-US"/>
+        </w:rPr>
+      </w:pPr>
+      <w:r>
+        <w:rPr>
+          <w:lang w:val="en-US"/>
+        </w:rPr>
+        <w:lastRenderedPageBreak/>
+        <w:t>Operator:</w:t>
+      </w:r>
+    </w:p>
+    <w:p>
+      <w:pPr>
+        <w:pStyle w:val="a3"/>
+        <w:numPr>
+          <w:ilvl w:val="1"/>
+          <w:numId w:val="26"/>
+        </w:numPr>
+        <w:rPr>
+          <w:lang w:val="en-US"/>
+        </w:rPr>
+      </w:pPr>
+      <w:r>
+        <w:rPr>
+          <w:lang w:val="en-US"/>
+        </w:rPr>
+        <w:t>“</w:t>
+      </w:r>
+      <w:r>
+        <w:rPr>
+          <w:lang w:val="en-US"/>
+        </w:rPr>
+        <w:t>rest/operator/{login}/authenticate</w:t>
+      </w:r>
+      <w:r>
+        <w:rPr>
+          <w:lang w:val="en-US"/>
+        </w:rPr>
+        <w:t xml:space="preserve">” - </w:t>
+      </w:r>
+      <w:r>
+        <w:t>запрос</w:t>
+      </w:r>
+      <w:r>
+        <w:rPr>
+          <w:lang w:val="en-US"/>
+        </w:rPr>
+        <w:t xml:space="preserve"> </w:t>
+      </w:r>
+      <w:r>
+        <w:t>на</w:t>
+      </w:r>
+      <w:r>
+        <w:rPr>
+          <w:lang w:val="en-US"/>
+        </w:rPr>
+        <w:t xml:space="preserve"> </w:t>
+      </w:r>
+      <w:r>
+        <w:t>аутентификацию</w:t>
+      </w:r>
+    </w:p>
+    <w:p>
+      <w:pPr>
+        <w:pStyle w:val="a3"/>
+        <w:numPr>
+          <w:ilvl w:val="1"/>
+          <w:numId w:val="26"/>
+        </w:numPr>
+      </w:pPr>
+      <w:r>
+        <w:t>“</w:t>
+      </w:r>
+      <w:r>
+        <w:rPr>
+          <w:lang w:val="en-US"/>
+        </w:rPr>
+        <w:t>rest</w:t>
+      </w:r>
+      <w:r>
+        <w:t>/</w:t>
+      </w:r>
+      <w:r>
+        <w:rPr>
+          <w:lang w:val="en-US"/>
+        </w:rPr>
+        <w:t>operator</w:t>
+      </w:r>
+      <w:r>
+        <w:t>/{</w:t>
+      </w:r>
+      <w:r>
+        <w:rPr>
+          <w:lang w:val="en-US"/>
+        </w:rPr>
+        <w:t>login</w:t>
+      </w:r>
+      <w:r>
+        <w:t xml:space="preserve">}”- </w:t>
+      </w:r>
+      <w:r>
+        <w:rPr>
+          <w:lang w:val="en-US"/>
+        </w:rPr>
+        <w:t>POST</w:t>
+      </w:r>
+      <w:r>
+        <w:t xml:space="preserve"> </w:t>
+      </w:r>
+      <w:r>
+        <w:t xml:space="preserve">запрос на добавление нового оператора </w:t>
+      </w:r>
+    </w:p>
+    <w:p>
+      <w:pPr>
+        <w:pStyle w:val="a3"/>
+        <w:numPr>
+          <w:ilvl w:val="1"/>
+          <w:numId w:val="26"/>
+        </w:numPr>
+      </w:pPr>
+      <w:r>
+        <w:t>“</w:t>
+      </w:r>
+      <w:r>
+        <w:rPr>
+          <w:lang w:val="en-US"/>
+        </w:rPr>
+        <w:t>rest</w:t>
+      </w:r>
+      <w:r>
+        <w:t>/</w:t>
+      </w:r>
+      <w:r>
+        <w:rPr>
+          <w:lang w:val="en-US"/>
+        </w:rPr>
+        <w:t>operator</w:t>
+      </w:r>
+      <w:r>
+        <w:t>/{</w:t>
+      </w:r>
+      <w:r>
+        <w:rPr>
+          <w:lang w:val="en-US"/>
+        </w:rPr>
+        <w:t>login</w:t>
+      </w:r>
+      <w:r>
+        <w:t>}/</w:t>
+      </w:r>
+      <w:r>
+        <w:rPr>
+          <w:lang w:val="en-US"/>
+        </w:rPr>
+        <w:t>drivers</w:t>
+      </w:r>
+      <w:r>
+        <w:t>”</w:t>
+      </w:r>
+      <w:r>
+        <w:t>- запрос свободных водителей</w:t>
+      </w:r>
+    </w:p>
+    <w:p>
+      <w:pPr>
+        <w:pStyle w:val="a3"/>
+        <w:numPr>
+          <w:ilvl w:val="1"/>
+          <w:numId w:val="26"/>
+        </w:numPr>
+      </w:pPr>
+      <w:r>
+        <w:t>“</w:t>
+      </w:r>
+      <w:r>
+        <w:rPr>
+          <w:lang w:val="en-US"/>
+        </w:rPr>
+        <w:t>rest</w:t>
+      </w:r>
+      <w:r>
+        <w:t>/</w:t>
+      </w:r>
+      <w:r>
+        <w:rPr>
+          <w:lang w:val="en-US"/>
+        </w:rPr>
+        <w:t>operator</w:t>
+      </w:r>
+      <w:r>
+        <w:t>/{</w:t>
+      </w:r>
+      <w:r>
+        <w:rPr>
+          <w:lang w:val="en-US"/>
+        </w:rPr>
+        <w:t>login</w:t>
+      </w:r>
+      <w:r>
+        <w:t>}/</w:t>
+      </w:r>
+      <w:r>
+        <w:rPr>
+          <w:lang w:val="en-US"/>
+        </w:rPr>
+        <w:t>orders</w:t>
+      </w:r>
+      <w:r>
+        <w:t>”</w:t>
+      </w:r>
+      <w:r>
+        <w:t>- запрос новых/отклоненных заказов</w:t>
+      </w:r>
+    </w:p>
+    <w:p>
+      <w:pPr>
+        <w:pStyle w:val="a3"/>
+        <w:numPr>
+          <w:ilvl w:val="1"/>
+          <w:numId w:val="26"/>
+        </w:numPr>
+      </w:pPr>
+      <w:r>
+        <w:t>“</w:t>
+      </w:r>
+      <w:r>
+        <w:rPr>
+          <w:lang w:val="en-US"/>
+        </w:rPr>
+        <w:t>rest</w:t>
+      </w:r>
+      <w:r>
+        <w:t>/</w:t>
+      </w:r>
+      <w:r>
+        <w:rPr>
+          <w:lang w:val="en-US"/>
+        </w:rPr>
+        <w:t>operator</w:t>
+      </w:r>
+      <w:r>
+        <w:t>/{</w:t>
+      </w:r>
+      <w:r>
+        <w:rPr>
+          <w:lang w:val="en-US"/>
+        </w:rPr>
+        <w:t>login</w:t>
+      </w:r>
+      <w:r>
+        <w:t>}/</w:t>
+      </w:r>
+      <w:r>
+        <w:rPr>
+          <w:lang w:val="en-US"/>
+        </w:rPr>
+        <w:t>appoint</w:t>
+      </w:r>
+      <w:r>
+        <w:t>”</w:t>
+      </w:r>
+      <w:r>
+        <w:t>-запрос на назначение заказу водителя</w:t>
+      </w:r>
+    </w:p>
+    <w:p>
+      <w:pPr>
+        <w:ind w:left="708"/>
+        <w:rPr>
+          <w:lang w:val="en-US"/>
+        </w:rPr>
+      </w:pPr>
+      <w:r>
+        <w:rPr>
+          <w:lang w:val="en-US"/>
+        </w:rPr>
+        <w:t>Passenger:</w:t>
+      </w:r>
+    </w:p>
+    <w:p>
+      <w:pPr>
+        <w:pStyle w:val="a3"/>
+        <w:numPr>
+          <w:ilvl w:val="1"/>
+          <w:numId w:val="28"/>
+        </w:numPr>
+        <w:rPr>
+          <w:lang w:val="en-US"/>
+        </w:rPr>
+      </w:pPr>
+      <w:r>
+        <w:rPr>
+          <w:lang w:val="en-US"/>
+        </w:rPr>
+        <w:t>“</w:t>
+      </w:r>
+      <w:r>
+        <w:rPr>
+          <w:lang w:val="en-US"/>
+        </w:rPr>
+        <w:t>rest/passenger/{login}/authenticate</w:t>
+      </w:r>
+      <w:r>
+        <w:rPr>
+          <w:lang w:val="en-US"/>
+        </w:rPr>
+        <w:t xml:space="preserve">”- </w:t>
+      </w:r>
+      <w:r>
+        <w:t>запрос</w:t>
+      </w:r>
+      <w:r>
+        <w:rPr>
+          <w:lang w:val="en-US"/>
+        </w:rPr>
+        <w:t xml:space="preserve"> </w:t>
+      </w:r>
+      <w:r>
+        <w:t>на</w:t>
+      </w:r>
+      <w:r>
+        <w:rPr>
+          <w:lang w:val="en-US"/>
+        </w:rPr>
+        <w:t xml:space="preserve"> </w:t>
+      </w:r>
+      <w:r>
+        <w:t>аутентификацию</w:t>
+      </w:r>
+    </w:p>
+    <w:p>
+      <w:pPr>
+        <w:pStyle w:val="a3"/>
+        <w:numPr>
+          <w:ilvl w:val="1"/>
+          <w:numId w:val="28"/>
+        </w:numPr>
+      </w:pPr>
+      <w:r>
+        <w:t>“</w:t>
+      </w:r>
+      <w:r>
+        <w:rPr>
+          <w:lang w:val="en-US"/>
+        </w:rPr>
+        <w:t>rest</w:t>
+      </w:r>
+      <w:r>
+        <w:t>/</w:t>
+      </w:r>
+      <w:r>
+        <w:rPr>
+          <w:lang w:val="en-US"/>
+        </w:rPr>
+        <w:t>passenger</w:t>
+      </w:r>
+      <w:r>
+        <w:t>/{</w:t>
+      </w:r>
+      <w:r>
+        <w:rPr>
+          <w:lang w:val="en-US"/>
+        </w:rPr>
+        <w:t>login</w:t>
+      </w:r>
+      <w:r>
+        <w:t>}/</w:t>
+      </w:r>
+      <w:r>
+        <w:rPr>
+          <w:lang w:val="en-US"/>
+        </w:rPr>
+        <w:t>new</w:t>
+      </w:r>
+      <w:r>
+        <w:t>_</w:t>
+      </w:r>
+      <w:r>
+        <w:rPr>
+          <w:lang w:val="en-US"/>
+        </w:rPr>
+        <w:t>order</w:t>
+      </w:r>
+      <w:r>
+        <w:t>”</w:t>
+      </w:r>
+      <w:r>
+        <w:t>-</w:t>
+      </w:r>
+      <w:r>
+        <w:rPr>
+          <w:lang w:val="en-US"/>
+        </w:rPr>
+        <w:t>POST</w:t>
+      </w:r>
+      <w:r>
+        <w:t xml:space="preserve"> </w:t>
+      </w:r>
+      <w:r>
+        <w:t>запрос на создание нового заказа</w:t>
+      </w:r>
+    </w:p>
+    <w:p>
+      <w:pPr>
+        <w:pStyle w:val="a3"/>
+        <w:numPr>
+          <w:ilvl w:val="1"/>
+          <w:numId w:val="28"/>
+        </w:numPr>
+      </w:pPr>
+      <w:r>
+        <w:t>“</w:t>
+      </w:r>
+      <w:r>
+        <w:rPr>
+          <w:lang w:val="en-US"/>
+        </w:rPr>
+        <w:t>rest</w:t>
+      </w:r>
+      <w:r>
+        <w:t>/</w:t>
+      </w:r>
+      <w:r>
+        <w:rPr>
+          <w:lang w:val="en-US"/>
+        </w:rPr>
+        <w:t>passenger</w:t>
+      </w:r>
+      <w:r>
+        <w:t>/{</w:t>
+      </w:r>
+      <w:r>
+        <w:rPr>
+          <w:lang w:val="en-US"/>
+        </w:rPr>
+        <w:t>login</w:t>
+      </w:r>
+      <w:r>
+        <w:t>}/</w:t>
+      </w:r>
+      <w:r>
+        <w:rPr>
+          <w:lang w:val="en-US"/>
+        </w:rPr>
+        <w:t>orders</w:t>
+      </w:r>
+      <w:r>
+        <w:t>”</w:t>
+      </w:r>
+      <w:r>
+        <w:t>- запрос выполненных заказов для данного пассажира</w:t>
+      </w:r>
+    </w:p>
+    <w:p>
+      <w:pPr>
+        <w:pStyle w:val="a3"/>
+        <w:numPr>
+          <w:ilvl w:val="1"/>
+          <w:numId w:val="28"/>
+        </w:numPr>
+      </w:pPr>
+      <w:r>
+        <w:t>“</w:t>
+      </w:r>
+      <w:r>
+        <w:rPr>
+          <w:lang w:val="en-US"/>
+        </w:rPr>
+        <w:t>rest</w:t>
+      </w:r>
+      <w:r>
+        <w:t>/</w:t>
+      </w:r>
+      <w:r>
+        <w:rPr>
+          <w:lang w:val="en-US"/>
+        </w:rPr>
+        <w:t>passenger</w:t>
+      </w:r>
+      <w:r>
+        <w:t>/{</w:t>
+      </w:r>
+      <w:r>
+        <w:rPr>
+          <w:lang w:val="en-US"/>
+        </w:rPr>
+        <w:t>login</w:t>
+      </w:r>
+      <w:r>
+        <w:t>}”</w:t>
+      </w:r>
+      <w:r>
+        <w:t xml:space="preserve">- </w:t>
+      </w:r>
+      <w:r>
+        <w:rPr>
+          <w:lang w:val="en-US"/>
+        </w:rPr>
+        <w:t>POST</w:t>
+      </w:r>
+      <w:r>
+        <w:t xml:space="preserve"> </w:t>
+      </w:r>
+      <w:r>
+        <w:t>запрос на создание нового пассажира</w:t>
+      </w:r>
+    </w:p>
+    <w:p>
+      <w:pPr>
+        <w:ind w:left="708"/>
+        <w:rPr>
+          <w:lang w:val="en-US"/>
+        </w:rPr>
+      </w:pPr>
+      <w:r>
+        <w:t xml:space="preserve">Клиентская сторона посылает запросы к соответствующим </w:t>
+      </w:r>
+      <w:proofErr w:type="spellStart"/>
+      <w:r>
+        <w:t>RESTful</w:t>
+      </w:r>
+      <w:proofErr w:type="spellEnd"/>
+      <w:r>
+        <w:t xml:space="preserve"> сервисам и затем</w:t>
+      </w:r>
+      <w:r>
+        <w:t xml:space="preserve"> </w:t>
+      </w:r>
+      <w:proofErr w:type="spellStart"/>
+      <w:r>
+        <w:t>ре</w:t>
+      </w:r>
+      <w:r>
+        <w:t>ндерит</w:t>
+      </w:r>
+      <w:proofErr w:type="spellEnd"/>
+      <w:r>
+        <w:t xml:space="preserve"> соответствующую HTML страницу. Работа с REST API происходит с помощью</w:t>
+      </w:r>
+      <w:r>
+        <w:t xml:space="preserve"> </w:t>
+      </w:r>
+      <w:r>
+        <w:t xml:space="preserve">библиотеки </w:t>
+      </w:r>
+      <w:proofErr w:type="spellStart"/>
+      <w:r>
+        <w:t>Angular</w:t>
+      </w:r>
+      <w:proofErr w:type="spellEnd"/>
+      <w:r>
+        <w:t xml:space="preserve"> </w:t>
+      </w:r>
+      <w:proofErr w:type="spellStart"/>
+      <w:r>
+        <w:t>Resource</w:t>
+      </w:r>
+      <w:proofErr w:type="spellEnd"/>
+      <w:r>
+        <w:t>. Пример</w:t>
+      </w:r>
+      <w:r>
+        <w:rPr>
+          <w:lang w:val="en-US"/>
+        </w:rPr>
+        <w:t xml:space="preserve"> angular-</w:t>
+      </w:r>
+      <w:r>
+        <w:t>контроллера</w:t>
+      </w:r>
+      <w:r>
+        <w:rPr>
+          <w:lang w:val="en-US"/>
+        </w:rPr>
+        <w:t xml:space="preserve"> </w:t>
+      </w:r>
+      <w:r>
+        <w:t>приведен</w:t>
+      </w:r>
+      <w:r>
+        <w:rPr>
+          <w:lang w:val="en-US"/>
+        </w:rPr>
+        <w:t xml:space="preserve"> </w:t>
+      </w:r>
+      <w:r>
+        <w:t>в</w:t>
+      </w:r>
+      <w:r>
+        <w:rPr>
+          <w:lang w:val="en-US"/>
+        </w:rPr>
+        <w:t xml:space="preserve"> </w:t>
+      </w:r>
+      <w:r>
+        <w:t>листинге</w:t>
+      </w:r>
+      <w:r>
+        <w:rPr>
+          <w:lang w:val="en-US"/>
+        </w:rPr>
+        <w:t xml:space="preserve"> </w:t>
+      </w:r>
+      <w:r>
+        <w:t>ниже</w:t>
+      </w:r>
+      <w:r>
+        <w:rPr>
+          <w:lang w:val="en-US"/>
+        </w:rPr>
+        <w:t>:</w:t>
+      </w:r>
+    </w:p>
+    <w:p>
+      <w:pPr>
+        <w:pBdr>
+          <w:top w:val="single" w:sz="4" w:space="1" w:color="auto"/>
+          <w:left w:val="single" w:sz="4" w:space="4" w:color="auto"/>
+          <w:bottom w:val="single" w:sz="4" w:space="1" w:color="auto"/>
+          <w:right w:val="single" w:sz="4" w:space="4" w:color="auto"/>
+        </w:pBdr>
+        <w:ind w:left="708"/>
+        <w:rPr>
+          <w:lang w:val="en-US"/>
+        </w:rPr>
+      </w:pPr>
+      <w:r>
+        <w:rPr>
+          <w:lang w:val="en-US"/>
+        </w:rPr>
+        <w:t xml:space="preserve">function </w:t>
+      </w:r>
+      <w:proofErr w:type="spellStart"/>
+      <w:r>
+        <w:rPr>
+          <w:lang w:val="en-US"/>
+        </w:rPr>
+        <w:t>PassengerService</w:t>
+      </w:r>
+      <w:proofErr w:type="spellEnd"/>
+      <w:r>
+        <w:rPr>
+          <w:lang w:val="en-US"/>
+        </w:rPr>
+        <w:t>($resource) {</w:t>
+      </w:r>
+    </w:p>
+    <w:p>
+      <w:pPr>
+        <w:pBdr>
+          <w:top w:val="single" w:sz="4" w:space="1" w:color="auto"/>
+          <w:left w:val="single" w:sz="4" w:space="4" w:color="auto"/>
+          <w:bottom w:val="single" w:sz="4" w:space="1" w:color="auto"/>
+          <w:right w:val="single" w:sz="4" w:space="4" w:color="auto"/>
+        </w:pBdr>
+        <w:ind w:left="708"/>
+        <w:rPr>
+          <w:lang w:val="en-US"/>
+        </w:rPr>
+      </w:pPr>
+      <w:r>
+        <w:rPr>
+          <w:lang w:val="en-US"/>
+        </w:rPr>
+        <w:t xml:space="preserve">    return $</w:t>
+      </w:r>
+      <w:proofErr w:type="gramStart"/>
+      <w:r>
+        <w:rPr>
+          <w:lang w:val="en-US"/>
+        </w:rPr>
+        <w:t>resource(</w:t>
+      </w:r>
+      <w:proofErr w:type="gramEnd"/>
+      <w:r>
+        <w:rPr>
+          <w:lang w:val="en-US"/>
+        </w:rPr>
+        <w:t>'rest/passenger/:login/:TypeReq?srcAddr=:srcAddr&amp;dstAddr=:dstAddr',</w:t>
+      </w:r>
+    </w:p>
+    <w:p>
+      <w:pPr>
+        <w:pBdr>
+          <w:top w:val="single" w:sz="4" w:space="1" w:color="auto"/>
+          <w:left w:val="single" w:sz="4" w:space="4" w:color="auto"/>
+          <w:bottom w:val="single" w:sz="4" w:space="1" w:color="auto"/>
+          <w:right w:val="single" w:sz="4" w:space="4" w:color="auto"/>
+        </w:pBdr>
+        <w:ind w:left="708"/>
+        <w:rPr>
+          <w:lang w:val="en-US"/>
+        </w:rPr>
+      </w:pPr>
+      <w:r>
+        <w:rPr>
+          <w:lang w:val="en-US"/>
+        </w:rPr>
+        <w:t xml:space="preserve">        </w:t>
+      </w:r>
+      <w:proofErr w:type="gramStart"/>
+      <w:r>
+        <w:rPr>
+          <w:lang w:val="en-US"/>
+        </w:rPr>
+        <w:t>{ login</w:t>
+      </w:r>
+      <w:proofErr w:type="gramEnd"/>
+      <w:r>
+        <w:rPr>
+          <w:lang w:val="en-US"/>
+        </w:rPr>
+        <w:t>: '@login',</w:t>
+      </w:r>
+      <w:proofErr w:type="spellStart"/>
+      <w:r>
+        <w:rPr>
+          <w:lang w:val="en-US"/>
+        </w:rPr>
+        <w:t>TypeReq</w:t>
+      </w:r>
+      <w:proofErr w:type="spellEnd"/>
+      <w:r>
+        <w:rPr>
+          <w:lang w:val="en-US"/>
+        </w:rPr>
+        <w:t>: '@</w:t>
+      </w:r>
+      <w:proofErr w:type="spellStart"/>
+      <w:r>
+        <w:rPr>
+          <w:lang w:val="en-US"/>
+        </w:rPr>
+        <w:t>TypeReq</w:t>
+      </w:r>
+      <w:proofErr w:type="spellEnd"/>
+      <w:r>
+        <w:rPr>
+          <w:lang w:val="en-US"/>
+        </w:rPr>
+        <w:t>',</w:t>
+      </w:r>
+      <w:proofErr w:type="spellStart"/>
+      <w:r>
+        <w:rPr>
+          <w:lang w:val="en-US"/>
+        </w:rPr>
+        <w:t>dstAddr</w:t>
+      </w:r>
+      <w:proofErr w:type="spellEnd"/>
+      <w:r>
+        <w:rPr>
+          <w:lang w:val="en-US"/>
+        </w:rPr>
+        <w:t>:'@</w:t>
+      </w:r>
+      <w:proofErr w:type="spellStart"/>
+      <w:r>
+        <w:rPr>
+          <w:lang w:val="en-US"/>
+        </w:rPr>
+        <w:t>dstAddr</w:t>
+      </w:r>
+      <w:proofErr w:type="spellEnd"/>
+      <w:r>
+        <w:rPr>
+          <w:lang w:val="en-US"/>
+        </w:rPr>
+        <w:t xml:space="preserve">', </w:t>
+      </w:r>
+      <w:proofErr w:type="spellStart"/>
+      <w:r>
+        <w:rPr>
+          <w:lang w:val="en-US"/>
+        </w:rPr>
+        <w:t>srcAddr</w:t>
+      </w:r>
+      <w:proofErr w:type="spellEnd"/>
+      <w:r>
+        <w:rPr>
+          <w:lang w:val="en-US"/>
+        </w:rPr>
+        <w:t>:'@</w:t>
+      </w:r>
+      <w:proofErr w:type="spellStart"/>
+      <w:r>
+        <w:rPr>
+          <w:lang w:val="en-US"/>
+        </w:rPr>
+        <w:t>srcAddr</w:t>
+      </w:r>
+      <w:proofErr w:type="spellEnd"/>
+      <w:r>
+        <w:rPr>
+          <w:lang w:val="en-US"/>
+        </w:rPr>
+        <w:t>' });</w:t>
+      </w:r>
+    </w:p>
+    <w:p>
+      <w:pPr>
+        <w:pBdr>
+          <w:top w:val="single" w:sz="4" w:space="1" w:color="auto"/>
+          <w:left w:val="single" w:sz="4" w:space="4" w:color="auto"/>
+          <w:bottom w:val="single" w:sz="4" w:space="1" w:color="auto"/>
+          <w:right w:val="single" w:sz="4" w:space="4" w:color="auto"/>
+        </w:pBdr>
+        <w:ind w:left="708"/>
+        <w:rPr>
+          <w:lang w:val="en-US"/>
+        </w:rPr>
+      </w:pPr>
+      <w:r>
+        <w:rPr>
+          <w:lang w:val="en-US"/>
+        </w:rPr>
+        <w:t>}</w:t>
+      </w:r>
+    </w:p>
+    <w:p>
+      <w:pPr>
+        <w:pBdr>
+          <w:top w:val="single" w:sz="4" w:space="1" w:color="auto"/>
+          <w:left w:val="single" w:sz="4" w:space="4" w:color="auto"/>
+          <w:bottom w:val="single" w:sz="4" w:space="1" w:color="auto"/>
+          <w:right w:val="single" w:sz="4" w:space="4" w:color="auto"/>
+        </w:pBdr>
+        <w:ind w:left="708"/>
+        <w:rPr>
+          <w:lang w:val="en-US"/>
+        </w:rPr>
+      </w:pPr>
+    </w:p>
+    <w:p>
+      <w:pPr>
+        <w:pBdr>
+          <w:top w:val="single" w:sz="4" w:space="1" w:color="auto"/>
+          <w:left w:val="single" w:sz="4" w:space="4" w:color="auto"/>
+          <w:bottom w:val="single" w:sz="4" w:space="1" w:color="auto"/>
+          <w:right w:val="single" w:sz="4" w:space="4" w:color="auto"/>
+        </w:pBdr>
+        <w:ind w:left="708"/>
+        <w:rPr>
+          <w:lang w:val="en-US"/>
+        </w:rPr>
+      </w:pPr>
+      <w:r>
+        <w:rPr>
+          <w:lang w:val="en-US"/>
+        </w:rPr>
+        <w:t xml:space="preserve">function </w:t>
+      </w:r>
+      <w:proofErr w:type="spellStart"/>
+      <w:r>
+        <w:rPr>
+          <w:lang w:val="en-US"/>
+        </w:rPr>
+        <w:t>isEmpty</w:t>
+      </w:r>
+      <w:proofErr w:type="spellEnd"/>
+      <w:r>
+        <w:rPr>
+          <w:lang w:val="en-US"/>
+        </w:rPr>
+        <w:t>(</w:t>
+      </w:r>
+      <w:proofErr w:type="spellStart"/>
+      <w:r>
+        <w:rPr>
+          <w:lang w:val="en-US"/>
+        </w:rPr>
+        <w:t>str</w:t>
+      </w:r>
+      <w:proofErr w:type="spellEnd"/>
+      <w:r>
+        <w:rPr>
+          <w:lang w:val="en-US"/>
+        </w:rPr>
+        <w:t>) {</w:t>
+      </w:r>
+    </w:p>
+    <w:p>
+      <w:pPr>
+        <w:pBdr>
+          <w:top w:val="single" w:sz="4" w:space="1" w:color="auto"/>
+          <w:left w:val="single" w:sz="4" w:space="4" w:color="auto"/>
+          <w:bottom w:val="single" w:sz="4" w:space="1" w:color="auto"/>
+          <w:right w:val="single" w:sz="4" w:space="4" w:color="auto"/>
+        </w:pBdr>
+        <w:ind w:left="708"/>
+        <w:rPr>
+          <w:lang w:val="en-US"/>
+        </w:rPr>
+      </w:pPr>
+      <w:r>
+        <w:rPr>
+          <w:lang w:val="en-US"/>
+        </w:rPr>
+        <w:t xml:space="preserve">    return </w:t>
+      </w:r>
+      <w:proofErr w:type="gramStart"/>
+      <w:r>
+        <w:rPr>
+          <w:lang w:val="en-US"/>
+        </w:rPr>
+        <w:t>(!</w:t>
+      </w:r>
+      <w:proofErr w:type="spellStart"/>
+      <w:r>
+        <w:rPr>
+          <w:lang w:val="en-US"/>
+        </w:rPr>
+        <w:t>str</w:t>
+      </w:r>
+      <w:proofErr w:type="spellEnd"/>
+      <w:proofErr w:type="gramEnd"/>
+      <w:r>
+        <w:rPr>
+          <w:lang w:val="en-US"/>
+        </w:rPr>
+        <w:t xml:space="preserve"> || 0 === </w:t>
+      </w:r>
+      <w:proofErr w:type="spellStart"/>
+      <w:r>
+        <w:rPr>
+          <w:lang w:val="en-US"/>
+        </w:rPr>
+        <w:t>str.length</w:t>
+      </w:r>
+      <w:proofErr w:type="spellEnd"/>
+      <w:r>
+        <w:rPr>
+          <w:lang w:val="en-US"/>
+        </w:rPr>
+        <w:t>);</w:t>
+      </w:r>
+    </w:p>
+    <w:p>
+      <w:pPr>
+        <w:pBdr>
+          <w:top w:val="single" w:sz="4" w:space="1" w:color="auto"/>
+          <w:left w:val="single" w:sz="4" w:space="4" w:color="auto"/>
+          <w:bottom w:val="single" w:sz="4" w:space="1" w:color="auto"/>
+          <w:right w:val="single" w:sz="4" w:space="4" w:color="auto"/>
+        </w:pBdr>
+        <w:ind w:left="708"/>
+        <w:rPr>
+          <w:lang w:val="en-US"/>
+        </w:rPr>
+      </w:pPr>
+      <w:r>
+        <w:rPr>
+          <w:lang w:val="en-US"/>
+        </w:rPr>
+        <w:t>}</w:t>
+      </w:r>
+    </w:p>
+    <w:p>
+      <w:pPr>
+        <w:pBdr>
+          <w:top w:val="single" w:sz="4" w:space="1" w:color="auto"/>
+          <w:left w:val="single" w:sz="4" w:space="4" w:color="auto"/>
+          <w:bottom w:val="single" w:sz="4" w:space="1" w:color="auto"/>
+          <w:right w:val="single" w:sz="4" w:space="4" w:color="auto"/>
+        </w:pBdr>
+        <w:ind w:left="708"/>
+        <w:rPr>
+          <w:lang w:val="en-US"/>
+        </w:rPr>
+      </w:pPr>
+    </w:p>
+    <w:p>
+      <w:pPr>
+        <w:pBdr>
+          <w:top w:val="single" w:sz="4" w:space="1" w:color="auto"/>
+          <w:left w:val="single" w:sz="4" w:space="4" w:color="auto"/>
+          <w:bottom w:val="single" w:sz="4" w:space="1" w:color="auto"/>
+          <w:right w:val="single" w:sz="4" w:space="4" w:color="auto"/>
+        </w:pBdr>
+        <w:ind w:left="708"/>
+        <w:rPr>
+          <w:lang w:val="en-US"/>
+        </w:rPr>
+      </w:pPr>
+      <w:r>
+        <w:rPr>
+          <w:lang w:val="en-US"/>
+        </w:rPr>
+        <w:t xml:space="preserve">function </w:t>
+      </w:r>
+      <w:proofErr w:type="spellStart"/>
+      <w:proofErr w:type="gramStart"/>
+      <w:r>
+        <w:rPr>
+          <w:lang w:val="en-US"/>
+        </w:rPr>
+        <w:t>PassengerCtrl</w:t>
+      </w:r>
+      <w:proofErr w:type="spellEnd"/>
+      <w:r>
+        <w:rPr>
+          <w:lang w:val="en-US"/>
+        </w:rPr>
+        <w:t>(</w:t>
+      </w:r>
+      <w:proofErr w:type="gramEnd"/>
+      <w:r>
+        <w:rPr>
+          <w:lang w:val="en-US"/>
+        </w:rPr>
+        <w:t xml:space="preserve">$scope, $http, </w:t>
+      </w:r>
+      <w:proofErr w:type="spellStart"/>
+      <w:r>
+        <w:rPr>
+          <w:lang w:val="en-US"/>
+        </w:rPr>
+        <w:t>PassengerService</w:t>
+      </w:r>
+      <w:proofErr w:type="spellEnd"/>
+      <w:r>
+        <w:rPr>
+          <w:lang w:val="en-US"/>
+        </w:rPr>
+        <w:t xml:space="preserve">, </w:t>
+      </w:r>
+      <w:proofErr w:type="spellStart"/>
+      <w:r>
+        <w:rPr>
+          <w:lang w:val="en-US"/>
+        </w:rPr>
+        <w:t>InfoShareService</w:t>
+      </w:r>
+      <w:proofErr w:type="spellEnd"/>
+      <w:r>
+        <w:rPr>
+          <w:lang w:val="en-US"/>
+        </w:rPr>
+        <w:t>){</w:t>
+      </w:r>
+    </w:p>
+    <w:p>
+      <w:pPr>
+        <w:pBdr>
+          <w:top w:val="single" w:sz="4" w:space="1" w:color="auto"/>
+          <w:left w:val="single" w:sz="4" w:space="4" w:color="auto"/>
+          <w:bottom w:val="single" w:sz="4" w:space="1" w:color="auto"/>
+          <w:right w:val="single" w:sz="4" w:space="4" w:color="auto"/>
+        </w:pBdr>
+        <w:ind w:left="708"/>
+        <w:rPr>
+          <w:lang w:val="en-US"/>
+        </w:rPr>
+      </w:pPr>
+      <w:r>
+        <w:rPr>
+          <w:lang w:val="en-US"/>
+        </w:rPr>
+        <w:t xml:space="preserve">    $</w:t>
+      </w:r>
+      <w:proofErr w:type="spellStart"/>
+      <w:proofErr w:type="gramStart"/>
+      <w:r>
+        <w:rPr>
+          <w:lang w:val="en-US"/>
+        </w:rPr>
+        <w:t>scope.needNew</w:t>
+      </w:r>
+      <w:proofErr w:type="spellEnd"/>
+      <w:proofErr w:type="gramEnd"/>
+      <w:r>
+        <w:rPr>
+          <w:lang w:val="en-US"/>
+        </w:rPr>
+        <w:t xml:space="preserve"> = false;</w:t>
+      </w:r>
+    </w:p>
+    <w:p>
+      <w:pPr>
+        <w:pBdr>
+          <w:top w:val="single" w:sz="4" w:space="1" w:color="auto"/>
+          <w:left w:val="single" w:sz="4" w:space="4" w:color="auto"/>
+          <w:bottom w:val="single" w:sz="4" w:space="1" w:color="auto"/>
+          <w:right w:val="single" w:sz="4" w:space="4" w:color="auto"/>
+        </w:pBdr>
+        <w:ind w:left="708"/>
+        <w:rPr>
+          <w:lang w:val="en-US"/>
+        </w:rPr>
+      </w:pPr>
+      <w:r>
+        <w:rPr>
+          <w:lang w:val="en-US"/>
+        </w:rPr>
+        <w:lastRenderedPageBreak/>
+        <w:t xml:space="preserve">    $</w:t>
+      </w:r>
+      <w:proofErr w:type="spellStart"/>
+      <w:r>
+        <w:rPr>
+          <w:lang w:val="en-US"/>
+        </w:rPr>
+        <w:t>scope.login</w:t>
+      </w:r>
+      <w:proofErr w:type="spellEnd"/>
+      <w:r>
+        <w:rPr>
+          <w:lang w:val="en-US"/>
+        </w:rPr>
+        <w:t xml:space="preserve"> = </w:t>
+      </w:r>
+      <w:proofErr w:type="spellStart"/>
+      <w:r>
+        <w:rPr>
+          <w:lang w:val="en-US"/>
+        </w:rPr>
+        <w:t>InfoShareService.getUser</w:t>
+      </w:r>
+      <w:proofErr w:type="spellEnd"/>
+      <w:r>
+        <w:rPr>
+          <w:lang w:val="en-US"/>
+        </w:rPr>
+        <w:t>();</w:t>
+      </w:r>
+    </w:p>
+    <w:p>
+      <w:pPr>
+        <w:pBdr>
+          <w:top w:val="single" w:sz="4" w:space="1" w:color="auto"/>
+          <w:left w:val="single" w:sz="4" w:space="4" w:color="auto"/>
+          <w:bottom w:val="single" w:sz="4" w:space="1" w:color="auto"/>
+          <w:right w:val="single" w:sz="4" w:space="4" w:color="auto"/>
+        </w:pBdr>
+        <w:ind w:left="708"/>
+        <w:rPr>
+          <w:lang w:val="en-US"/>
+        </w:rPr>
+      </w:pPr>
+      <w:r>
+        <w:rPr>
+          <w:lang w:val="en-US"/>
+        </w:rPr>
+        <w:t xml:space="preserve">    </w:t>
+      </w:r>
+      <w:proofErr w:type="spellStart"/>
+      <w:r>
+        <w:rPr>
+          <w:lang w:val="en-US"/>
+        </w:rPr>
+        <w:t>PassengerService.query</w:t>
+      </w:r>
+      <w:proofErr w:type="spellEnd"/>
+      <w:r>
+        <w:rPr>
+          <w:lang w:val="en-US"/>
+        </w:rPr>
+        <w:t>({</w:t>
+      </w:r>
+      <w:proofErr w:type="gramStart"/>
+      <w:r>
+        <w:rPr>
+          <w:lang w:val="en-US"/>
+        </w:rPr>
+        <w:t>login:$</w:t>
+      </w:r>
+      <w:proofErr w:type="spellStart"/>
+      <w:proofErr w:type="gramEnd"/>
+      <w:r>
+        <w:rPr>
+          <w:lang w:val="en-US"/>
+        </w:rPr>
+        <w:t>scope.login</w:t>
+      </w:r>
+      <w:proofErr w:type="spellEnd"/>
+      <w:r>
+        <w:rPr>
+          <w:lang w:val="en-US"/>
+        </w:rPr>
+        <w:t xml:space="preserve">, </w:t>
+      </w:r>
+      <w:proofErr w:type="spellStart"/>
+      <w:r>
+        <w:rPr>
+          <w:lang w:val="en-US"/>
+        </w:rPr>
+        <w:t>TypeReq</w:t>
+      </w:r>
+      <w:proofErr w:type="spellEnd"/>
+      <w:r>
+        <w:rPr>
+          <w:lang w:val="en-US"/>
+        </w:rPr>
+        <w:t>:"orders"}, function (value){$</w:t>
+      </w:r>
+      <w:proofErr w:type="spellStart"/>
+      <w:r>
+        <w:rPr>
+          <w:lang w:val="en-US"/>
+        </w:rPr>
+        <w:t>scope.orders</w:t>
+      </w:r>
+      <w:proofErr w:type="spellEnd"/>
+      <w:r>
+        <w:rPr>
+          <w:lang w:val="en-US"/>
+        </w:rPr>
+        <w:t xml:space="preserve"> = value;});</w:t>
+      </w:r>
+    </w:p>
+    <w:p>
+      <w:pPr>
+        <w:pBdr>
+          <w:top w:val="single" w:sz="4" w:space="1" w:color="auto"/>
+          <w:left w:val="single" w:sz="4" w:space="4" w:color="auto"/>
+          <w:bottom w:val="single" w:sz="4" w:space="1" w:color="auto"/>
+          <w:right w:val="single" w:sz="4" w:space="4" w:color="auto"/>
+        </w:pBdr>
+        <w:ind w:left="708"/>
+        <w:rPr>
+          <w:lang w:val="en-US"/>
+        </w:rPr>
+      </w:pPr>
+      <w:r>
+        <w:rPr>
+          <w:lang w:val="en-US"/>
+        </w:rPr>
+        <w:t xml:space="preserve">    $</w:t>
+      </w:r>
+      <w:proofErr w:type="spellStart"/>
+      <w:proofErr w:type="gramStart"/>
+      <w:r>
+        <w:rPr>
+          <w:lang w:val="en-US"/>
+        </w:rPr>
+        <w:t>scope.newOrder</w:t>
+      </w:r>
+      <w:proofErr w:type="spellEnd"/>
+      <w:proofErr w:type="gramEnd"/>
+      <w:r>
+        <w:rPr>
+          <w:lang w:val="en-US"/>
+        </w:rPr>
+        <w:t xml:space="preserve"> = function(){</w:t>
+      </w:r>
+    </w:p>
+    <w:p>
+      <w:pPr>
+        <w:pBdr>
+          <w:top w:val="single" w:sz="4" w:space="1" w:color="auto"/>
+          <w:left w:val="single" w:sz="4" w:space="4" w:color="auto"/>
+          <w:bottom w:val="single" w:sz="4" w:space="1" w:color="auto"/>
+          <w:right w:val="single" w:sz="4" w:space="4" w:color="auto"/>
+        </w:pBdr>
+        <w:ind w:left="708"/>
+        <w:rPr>
+          <w:lang w:val="en-US"/>
+        </w:rPr>
+      </w:pPr>
+      <w:r>
+        <w:rPr>
+          <w:lang w:val="en-US"/>
+        </w:rPr>
+        <w:t xml:space="preserve">        if (</w:t>
+      </w:r>
+      <w:proofErr w:type="spellStart"/>
+      <w:r>
+        <w:rPr>
+          <w:lang w:val="en-US"/>
+        </w:rPr>
+        <w:t>isEmpty</w:t>
+      </w:r>
+      <w:proofErr w:type="spellEnd"/>
+      <w:r>
+        <w:rPr>
+          <w:lang w:val="en-US"/>
+        </w:rPr>
+        <w:t>($</w:t>
+      </w:r>
+      <w:proofErr w:type="spellStart"/>
+      <w:proofErr w:type="gramStart"/>
+      <w:r>
+        <w:rPr>
+          <w:lang w:val="en-US"/>
+        </w:rPr>
+        <w:t>scope.srcAddr</w:t>
+      </w:r>
+      <w:proofErr w:type="spellEnd"/>
+      <w:proofErr w:type="gramEnd"/>
+      <w:r>
+        <w:rPr>
+          <w:lang w:val="en-US"/>
+        </w:rPr>
+        <w:t>)){</w:t>
+      </w:r>
+    </w:p>
+    <w:p>
+      <w:pPr>
+        <w:pBdr>
+          <w:top w:val="single" w:sz="4" w:space="1" w:color="auto"/>
+          <w:left w:val="single" w:sz="4" w:space="4" w:color="auto"/>
+          <w:bottom w:val="single" w:sz="4" w:space="1" w:color="auto"/>
+          <w:right w:val="single" w:sz="4" w:space="4" w:color="auto"/>
+        </w:pBdr>
+        <w:ind w:left="708"/>
+        <w:rPr>
+          <w:lang w:val="en-US"/>
+        </w:rPr>
+      </w:pPr>
+      <w:r>
+        <w:rPr>
+          <w:lang w:val="en-US"/>
+        </w:rPr>
+        <w:t xml:space="preserve">            </w:t>
+      </w:r>
+      <w:proofErr w:type="gramStart"/>
+      <w:r>
+        <w:rPr>
+          <w:lang w:val="en-US"/>
+        </w:rPr>
+        <w:t>alert(</w:t>
+      </w:r>
+      <w:proofErr w:type="gramEnd"/>
+      <w:r>
+        <w:rPr>
+          <w:lang w:val="en-US"/>
+        </w:rPr>
+        <w:t>"Enter source address, please!");</w:t>
+      </w:r>
+    </w:p>
+    <w:p>
+      <w:pPr>
+        <w:pBdr>
+          <w:top w:val="single" w:sz="4" w:space="1" w:color="auto"/>
+          <w:left w:val="single" w:sz="4" w:space="4" w:color="auto"/>
+          <w:bottom w:val="single" w:sz="4" w:space="1" w:color="auto"/>
+          <w:right w:val="single" w:sz="4" w:space="4" w:color="auto"/>
+        </w:pBdr>
+        <w:ind w:left="708"/>
+        <w:rPr>
+          <w:lang w:val="en-US"/>
+        </w:rPr>
+      </w:pPr>
+      <w:r>
+        <w:rPr>
+          <w:lang w:val="en-US"/>
+        </w:rPr>
+        <w:t xml:space="preserve">        } else if(</w:t>
+      </w:r>
+      <w:proofErr w:type="spellStart"/>
+      <w:r>
+        <w:rPr>
+          <w:lang w:val="en-US"/>
+        </w:rPr>
+        <w:t>isEmpty</w:t>
+      </w:r>
+      <w:proofErr w:type="spellEnd"/>
+      <w:r>
+        <w:rPr>
+          <w:lang w:val="en-US"/>
+        </w:rPr>
+        <w:t>($</w:t>
+      </w:r>
+      <w:proofErr w:type="spellStart"/>
+      <w:proofErr w:type="gramStart"/>
+      <w:r>
+        <w:rPr>
+          <w:lang w:val="en-US"/>
+        </w:rPr>
+        <w:t>scope.dstAddr</w:t>
+      </w:r>
+      <w:proofErr w:type="spellEnd"/>
+      <w:proofErr w:type="gramEnd"/>
+      <w:r>
+        <w:rPr>
+          <w:lang w:val="en-US"/>
+        </w:rPr>
+        <w:t>)){</w:t>
+      </w:r>
+    </w:p>
+    <w:p>
+      <w:pPr>
+        <w:pBdr>
+          <w:top w:val="single" w:sz="4" w:space="1" w:color="auto"/>
+          <w:left w:val="single" w:sz="4" w:space="4" w:color="auto"/>
+          <w:bottom w:val="single" w:sz="4" w:space="1" w:color="auto"/>
+          <w:right w:val="single" w:sz="4" w:space="4" w:color="auto"/>
+        </w:pBdr>
+        <w:ind w:left="708"/>
+        <w:rPr>
+          <w:lang w:val="en-US"/>
+        </w:rPr>
+      </w:pPr>
+      <w:r>
+        <w:rPr>
+          <w:lang w:val="en-US"/>
+        </w:rPr>
+        <w:t xml:space="preserve">            </w:t>
+      </w:r>
+      <w:proofErr w:type="gramStart"/>
+      <w:r>
+        <w:rPr>
+          <w:lang w:val="en-US"/>
+        </w:rPr>
+        <w:t>alert(</w:t>
+      </w:r>
+      <w:proofErr w:type="gramEnd"/>
+      <w:r>
+        <w:rPr>
+          <w:lang w:val="en-US"/>
+        </w:rPr>
+        <w:t>"Enter destination address, please!");</w:t>
+      </w:r>
+    </w:p>
+    <w:p>
+      <w:pPr>
+        <w:pBdr>
+          <w:top w:val="single" w:sz="4" w:space="1" w:color="auto"/>
+          <w:left w:val="single" w:sz="4" w:space="4" w:color="auto"/>
+          <w:bottom w:val="single" w:sz="4" w:space="1" w:color="auto"/>
+          <w:right w:val="single" w:sz="4" w:space="4" w:color="auto"/>
+        </w:pBdr>
+        <w:ind w:left="708"/>
+        <w:rPr>
+          <w:lang w:val="en-US"/>
+        </w:rPr>
+      </w:pPr>
+      <w:r>
+        <w:rPr>
+          <w:lang w:val="en-US"/>
+        </w:rPr>
+        <w:t xml:space="preserve">        } </w:t>
+      </w:r>
+      <w:proofErr w:type="gramStart"/>
+      <w:r>
+        <w:rPr>
+          <w:lang w:val="en-US"/>
+        </w:rPr>
+        <w:t>else{</w:t>
+      </w:r>
+      <w:proofErr w:type="gramEnd"/>
+    </w:p>
+    <w:p>
+      <w:pPr>
+        <w:pBdr>
+          <w:top w:val="single" w:sz="4" w:space="1" w:color="auto"/>
+          <w:left w:val="single" w:sz="4" w:space="4" w:color="auto"/>
+          <w:bottom w:val="single" w:sz="4" w:space="1" w:color="auto"/>
+          <w:right w:val="single" w:sz="4" w:space="4" w:color="auto"/>
+        </w:pBdr>
+        <w:ind w:left="708"/>
+        <w:rPr>
+          <w:lang w:val="en-US"/>
+        </w:rPr>
+      </w:pPr>
+      <w:r>
+        <w:rPr>
+          <w:lang w:val="en-US"/>
+        </w:rPr>
+        <w:t xml:space="preserve">            </w:t>
+      </w:r>
+      <w:proofErr w:type="gramStart"/>
+      <w:r>
+        <w:rPr>
+          <w:lang w:val="en-US"/>
+        </w:rPr>
+        <w:t>alert(</w:t>
+      </w:r>
+      <w:proofErr w:type="gramEnd"/>
+      <w:r>
+        <w:rPr>
+          <w:lang w:val="en-US"/>
+        </w:rPr>
+        <w:t>"We add your order!");</w:t>
+      </w:r>
+    </w:p>
+    <w:p>
+      <w:pPr>
+        <w:pBdr>
+          <w:top w:val="single" w:sz="4" w:space="1" w:color="auto"/>
+          <w:left w:val="single" w:sz="4" w:space="4" w:color="auto"/>
+          <w:bottom w:val="single" w:sz="4" w:space="1" w:color="auto"/>
+          <w:right w:val="single" w:sz="4" w:space="4" w:color="auto"/>
+        </w:pBdr>
+        <w:ind w:left="708"/>
+        <w:rPr>
+          <w:lang w:val="en-US"/>
+        </w:rPr>
+      </w:pPr>
+      <w:r>
+        <w:rPr>
+          <w:lang w:val="en-US"/>
+        </w:rPr>
+        <w:t xml:space="preserve">            </w:t>
+      </w:r>
+      <w:proofErr w:type="spellStart"/>
+      <w:r>
+        <w:rPr>
+          <w:lang w:val="en-US"/>
+        </w:rPr>
+        <w:t>PassengerService.query</w:t>
+      </w:r>
+      <w:proofErr w:type="spellEnd"/>
+      <w:r>
+        <w:rPr>
+          <w:lang w:val="en-US"/>
+        </w:rPr>
+        <w:t>({</w:t>
+      </w:r>
+      <w:proofErr w:type="gramStart"/>
+      <w:r>
+        <w:rPr>
+          <w:lang w:val="en-US"/>
+        </w:rPr>
+        <w:t>login:$</w:t>
+      </w:r>
+      <w:proofErr w:type="spellStart"/>
+      <w:proofErr w:type="gramEnd"/>
+      <w:r>
+        <w:rPr>
+          <w:lang w:val="en-US"/>
+        </w:rPr>
+        <w:t>scope.login</w:t>
+      </w:r>
+      <w:proofErr w:type="spellEnd"/>
+      <w:r>
+        <w:rPr>
+          <w:lang w:val="en-US"/>
+        </w:rPr>
+        <w:t xml:space="preserve">, </w:t>
+      </w:r>
+      <w:proofErr w:type="spellStart"/>
+      <w:r>
+        <w:rPr>
+          <w:lang w:val="en-US"/>
+        </w:rPr>
+        <w:t>TypeReq</w:t>
+      </w:r>
+      <w:proofErr w:type="spellEnd"/>
+      <w:r>
+        <w:rPr>
+          <w:lang w:val="en-US"/>
+        </w:rPr>
+        <w:t>:"new_order",</w:t>
+      </w:r>
+      <w:proofErr w:type="spellStart"/>
+      <w:r>
+        <w:rPr>
+          <w:lang w:val="en-US"/>
+        </w:rPr>
+        <w:t>srcAddr</w:t>
+      </w:r>
+      <w:proofErr w:type="spellEnd"/>
+      <w:r>
+        <w:rPr>
+          <w:lang w:val="en-US"/>
+        </w:rPr>
+        <w:t>:$</w:t>
+      </w:r>
+      <w:proofErr w:type="spellStart"/>
+      <w:r>
+        <w:rPr>
+          <w:lang w:val="en-US"/>
+        </w:rPr>
+        <w:t>scope.srcAddr</w:t>
+      </w:r>
+      <w:proofErr w:type="spellEnd"/>
+      <w:r>
+        <w:rPr>
+          <w:lang w:val="en-US"/>
+        </w:rPr>
+        <w:t>,</w:t>
+      </w:r>
+    </w:p>
+    <w:p>
+      <w:pPr>
+        <w:pBdr>
+          <w:top w:val="single" w:sz="4" w:space="1" w:color="auto"/>
+          <w:left w:val="single" w:sz="4" w:space="4" w:color="auto"/>
+          <w:bottom w:val="single" w:sz="4" w:space="1" w:color="auto"/>
+          <w:right w:val="single" w:sz="4" w:space="4" w:color="auto"/>
+        </w:pBdr>
+        <w:ind w:left="708"/>
+        <w:rPr>
+          <w:lang w:val="en-US"/>
+        </w:rPr>
+      </w:pPr>
+      <w:r>
+        <w:rPr>
+          <w:lang w:val="en-US"/>
+        </w:rPr>
+        <w:t xml:space="preserve">                    </w:t>
+      </w:r>
+      <w:proofErr w:type="spellStart"/>
+      <w:proofErr w:type="gramStart"/>
+      <w:r>
+        <w:rPr>
+          <w:lang w:val="en-US"/>
+        </w:rPr>
+        <w:t>dstAddr</w:t>
+      </w:r>
+      <w:proofErr w:type="spellEnd"/>
+      <w:r>
+        <w:rPr>
+          <w:lang w:val="en-US"/>
+        </w:rPr>
+        <w:t>:$</w:t>
+      </w:r>
+      <w:proofErr w:type="spellStart"/>
+      <w:proofErr w:type="gramEnd"/>
+      <w:r>
+        <w:rPr>
+          <w:lang w:val="en-US"/>
+        </w:rPr>
+        <w:t>scope.dstAddr</w:t>
+      </w:r>
+      <w:proofErr w:type="spellEnd"/>
+      <w:r>
+        <w:rPr>
+          <w:lang w:val="en-US"/>
+        </w:rPr>
+        <w:t>}, function (value){$</w:t>
+      </w:r>
+      <w:proofErr w:type="spellStart"/>
+      <w:r>
+        <w:rPr>
+          <w:lang w:val="en-US"/>
+        </w:rPr>
+        <w:t>scope.orders</w:t>
+      </w:r>
+      <w:proofErr w:type="spellEnd"/>
+      <w:r>
+        <w:rPr>
+          <w:lang w:val="en-US"/>
+        </w:rPr>
+        <w:t xml:space="preserve"> = value;});</w:t>
+      </w:r>
+    </w:p>
+    <w:p>
+      <w:pPr>
+        <w:pBdr>
+          <w:top w:val="single" w:sz="4" w:space="1" w:color="auto"/>
+          <w:left w:val="single" w:sz="4" w:space="4" w:color="auto"/>
+          <w:bottom w:val="single" w:sz="4" w:space="1" w:color="auto"/>
+          <w:right w:val="single" w:sz="4" w:space="4" w:color="auto"/>
+        </w:pBdr>
+        <w:ind w:left="708"/>
+        <w:rPr>
+          <w:lang w:val="en-US"/>
+        </w:rPr>
+      </w:pPr>
+      <w:r>
+        <w:rPr>
+          <w:lang w:val="en-US"/>
+        </w:rPr>
+        <w:t xml:space="preserve">            </w:t>
+      </w:r>
+      <w:proofErr w:type="spellStart"/>
+      <w:r>
+        <w:rPr>
+          <w:lang w:val="en-US"/>
+        </w:rPr>
+        <w:t>PassengerService.query</w:t>
+      </w:r>
+      <w:proofErr w:type="spellEnd"/>
+      <w:r>
+        <w:rPr>
+          <w:lang w:val="en-US"/>
+        </w:rPr>
+        <w:t>({</w:t>
+      </w:r>
+      <w:proofErr w:type="gramStart"/>
+      <w:r>
+        <w:rPr>
+          <w:lang w:val="en-US"/>
+        </w:rPr>
+        <w:t>login:$</w:t>
+      </w:r>
+      <w:proofErr w:type="spellStart"/>
+      <w:proofErr w:type="gramEnd"/>
+      <w:r>
+        <w:rPr>
+          <w:lang w:val="en-US"/>
+        </w:rPr>
+        <w:t>scope.login</w:t>
+      </w:r>
+      <w:proofErr w:type="spellEnd"/>
+      <w:r>
+        <w:rPr>
+          <w:lang w:val="en-US"/>
+        </w:rPr>
+        <w:t xml:space="preserve">, </w:t>
+      </w:r>
+      <w:proofErr w:type="spellStart"/>
+      <w:r>
+        <w:rPr>
+          <w:lang w:val="en-US"/>
+        </w:rPr>
+        <w:t>TypeReq</w:t>
+      </w:r>
+      <w:proofErr w:type="spellEnd"/>
+      <w:r>
+        <w:rPr>
+          <w:lang w:val="en-US"/>
+        </w:rPr>
+        <w:t>:"orders"}, function (value){$</w:t>
+      </w:r>
+      <w:proofErr w:type="spellStart"/>
+      <w:r>
+        <w:rPr>
+          <w:lang w:val="en-US"/>
+        </w:rPr>
+        <w:t>scope.orders</w:t>
+      </w:r>
+      <w:proofErr w:type="spellEnd"/>
+      <w:r>
+        <w:rPr>
+          <w:lang w:val="en-US"/>
+        </w:rPr>
+        <w:t xml:space="preserve"> = value;});</w:t>
+      </w:r>
+    </w:p>
+    <w:p>
+      <w:pPr>
+        <w:pBdr>
+          <w:top w:val="single" w:sz="4" w:space="1" w:color="auto"/>
+          <w:left w:val="single" w:sz="4" w:space="4" w:color="auto"/>
+          <w:bottom w:val="single" w:sz="4" w:space="1" w:color="auto"/>
+          <w:right w:val="single" w:sz="4" w:space="4" w:color="auto"/>
+        </w:pBdr>
+        <w:ind w:left="708"/>
+        <w:rPr>
+          <w:lang w:val="en-US"/>
+        </w:rPr>
+      </w:pPr>
+      <w:r>
+        <w:rPr>
+          <w:lang w:val="en-US"/>
+        </w:rPr>
+        <w:t xml:space="preserve">            $</w:t>
+      </w:r>
+      <w:proofErr w:type="spellStart"/>
+      <w:proofErr w:type="gramStart"/>
+      <w:r>
+        <w:rPr>
+          <w:lang w:val="en-US"/>
+        </w:rPr>
+        <w:t>scope.srcAddr</w:t>
+      </w:r>
+      <w:proofErr w:type="spellEnd"/>
+      <w:proofErr w:type="gramEnd"/>
+      <w:r>
+        <w:rPr>
+          <w:lang w:val="en-US"/>
+        </w:rPr>
+        <w:t>="";</w:t>
+      </w:r>
+    </w:p>
+    <w:p>
+      <w:pPr>
+        <w:pBdr>
+          <w:top w:val="single" w:sz="4" w:space="1" w:color="auto"/>
+          <w:left w:val="single" w:sz="4" w:space="4" w:color="auto"/>
+          <w:bottom w:val="single" w:sz="4" w:space="1" w:color="auto"/>
+          <w:right w:val="single" w:sz="4" w:space="4" w:color="auto"/>
+        </w:pBdr>
+        <w:ind w:left="708"/>
+        <w:rPr>
+          <w:lang w:val="en-US"/>
+        </w:rPr>
+      </w:pPr>
+      <w:r>
+        <w:rPr>
+          <w:lang w:val="en-US"/>
+        </w:rPr>
+        <w:t xml:space="preserve">            $</w:t>
+      </w:r>
+      <w:proofErr w:type="spellStart"/>
+      <w:proofErr w:type="gramStart"/>
+      <w:r>
+        <w:rPr>
+          <w:lang w:val="en-US"/>
+        </w:rPr>
+        <w:t>scope.dstAddr</w:t>
+      </w:r>
+      <w:proofErr w:type="spellEnd"/>
+      <w:proofErr w:type="gramEnd"/>
+      <w:r>
+        <w:rPr>
+          <w:lang w:val="en-US"/>
+        </w:rPr>
+        <w:t>="";</w:t>
+      </w:r>
+    </w:p>
+    <w:p>
+      <w:pPr>
+        <w:pBdr>
+          <w:top w:val="single" w:sz="4" w:space="1" w:color="auto"/>
+          <w:left w:val="single" w:sz="4" w:space="4" w:color="auto"/>
+          <w:bottom w:val="single" w:sz="4" w:space="1" w:color="auto"/>
+          <w:right w:val="single" w:sz="4" w:space="4" w:color="auto"/>
+        </w:pBdr>
+        <w:ind w:left="708"/>
+        <w:rPr>
+          <w:lang w:val="en-US"/>
+        </w:rPr>
+      </w:pPr>
+      <w:r>
+        <w:rPr>
+          <w:lang w:val="en-US"/>
+        </w:rPr>
+        <w:t xml:space="preserve">         }</w:t>
+      </w:r>
+    </w:p>
+    <w:p>
+      <w:pPr>
+        <w:pBdr>
+          <w:top w:val="single" w:sz="4" w:space="1" w:color="auto"/>
+          <w:left w:val="single" w:sz="4" w:space="4" w:color="auto"/>
+          <w:bottom w:val="single" w:sz="4" w:space="1" w:color="auto"/>
+          <w:right w:val="single" w:sz="4" w:space="4" w:color="auto"/>
+        </w:pBdr>
+        <w:ind w:left="708"/>
+        <w:rPr>
+          <w:lang w:val="en-US"/>
+        </w:rPr>
+      </w:pPr>
+    </w:p>
+    <w:p>
+      <w:pPr>
+        <w:pBdr>
+          <w:top w:val="single" w:sz="4" w:space="1" w:color="auto"/>
+          <w:left w:val="single" w:sz="4" w:space="4" w:color="auto"/>
+          <w:bottom w:val="single" w:sz="4" w:space="1" w:color="auto"/>
+          <w:right w:val="single" w:sz="4" w:space="4" w:color="auto"/>
+        </w:pBdr>
+        <w:ind w:left="708"/>
+        <w:rPr>
+          <w:lang w:val="en-US"/>
+        </w:rPr>
+      </w:pPr>
+      <w:r>
+        <w:rPr>
+          <w:lang w:val="en-US"/>
+        </w:rPr>
+        <w:t xml:space="preserve">    };</w:t>
+      </w:r>
+    </w:p>
+    <w:p>
+      <w:pPr>
+        <w:pBdr>
+          <w:top w:val="single" w:sz="4" w:space="1" w:color="auto"/>
+          <w:left w:val="single" w:sz="4" w:space="4" w:color="auto"/>
+          <w:bottom w:val="single" w:sz="4" w:space="1" w:color="auto"/>
+          <w:right w:val="single" w:sz="4" w:space="4" w:color="auto"/>
+        </w:pBdr>
+        <w:ind w:left="708"/>
+        <w:rPr>
+          <w:lang w:val="en-US"/>
+        </w:rPr>
+      </w:pPr>
+      <w:r>
+        <w:rPr>
+          <w:lang w:val="en-US"/>
+        </w:rPr>
+        <w:t xml:space="preserve">    $</w:t>
+      </w:r>
+      <w:proofErr w:type="spellStart"/>
+      <w:proofErr w:type="gramStart"/>
+      <w:r>
+        <w:rPr>
+          <w:lang w:val="en-US"/>
+        </w:rPr>
+        <w:t>scope.showNew</w:t>
+      </w:r>
+      <w:proofErr w:type="spellEnd"/>
+      <w:proofErr w:type="gramEnd"/>
+      <w:r>
+        <w:rPr>
+          <w:lang w:val="en-US"/>
+        </w:rPr>
+        <w:t xml:space="preserve"> = function(){</w:t>
+      </w:r>
+    </w:p>
+    <w:p>
+      <w:pPr>
+        <w:pBdr>
+          <w:top w:val="single" w:sz="4" w:space="1" w:color="auto"/>
+          <w:left w:val="single" w:sz="4" w:space="4" w:color="auto"/>
+          <w:bottom w:val="single" w:sz="4" w:space="1" w:color="auto"/>
+          <w:right w:val="single" w:sz="4" w:space="4" w:color="auto"/>
+        </w:pBdr>
+        <w:ind w:left="708"/>
+        <w:rPr>
+          <w:lang w:val="en-US"/>
+        </w:rPr>
+      </w:pPr>
+      <w:r>
+        <w:rPr>
+          <w:lang w:val="en-US"/>
+        </w:rPr>
+        <w:t xml:space="preserve">        $</w:t>
+      </w:r>
+      <w:proofErr w:type="spellStart"/>
+      <w:proofErr w:type="gramStart"/>
+      <w:r>
+        <w:rPr>
+          <w:lang w:val="en-US"/>
+        </w:rPr>
+        <w:t>scope.needNew</w:t>
+      </w:r>
+      <w:proofErr w:type="spellEnd"/>
+      <w:proofErr w:type="gramEnd"/>
+      <w:r>
+        <w:rPr>
+          <w:lang w:val="en-US"/>
+        </w:rPr>
+        <w:t xml:space="preserve"> = !$</w:t>
+      </w:r>
+      <w:proofErr w:type="spellStart"/>
+      <w:r>
+        <w:rPr>
+          <w:lang w:val="en-US"/>
+        </w:rPr>
+        <w:t>scope.needNew</w:t>
+      </w:r>
+      <w:proofErr w:type="spellEnd"/>
+      <w:r>
+        <w:rPr>
+          <w:lang w:val="en-US"/>
+        </w:rPr>
+        <w:t>;</w:t>
+      </w:r>
+    </w:p>
+    <w:p>
+      <w:pPr>
+        <w:pBdr>
+          <w:top w:val="single" w:sz="4" w:space="1" w:color="auto"/>
+          <w:left w:val="single" w:sz="4" w:space="4" w:color="auto"/>
+          <w:bottom w:val="single" w:sz="4" w:space="1" w:color="auto"/>
+          <w:right w:val="single" w:sz="4" w:space="4" w:color="auto"/>
+        </w:pBdr>
+        <w:ind w:left="708"/>
+        <w:rPr>
+          <w:lang w:val="en-US"/>
+        </w:rPr>
+      </w:pPr>
+      <w:r>
+        <w:rPr>
+          <w:lang w:val="en-US"/>
+        </w:rPr>
+        <w:t xml:space="preserve">    };</w:t>
+      </w:r>
+    </w:p>
+    <w:p>
+      <w:pPr>
+        <w:pBdr>
+          <w:top w:val="single" w:sz="4" w:space="1" w:color="auto"/>
+          <w:left w:val="single" w:sz="4" w:space="4" w:color="auto"/>
+          <w:bottom w:val="single" w:sz="4" w:space="1" w:color="auto"/>
+          <w:right w:val="single" w:sz="4" w:space="4" w:color="auto"/>
+        </w:pBdr>
+        <w:ind w:left="708"/>
+        <w:rPr>
+          <w:lang w:val="en-US"/>
+        </w:rPr>
+      </w:pPr>
+      <w:r>
+        <w:rPr>
+          <w:lang w:val="en-US"/>
+        </w:rPr>
+        <w:t>}</w:t>
+      </w:r>
+    </w:p>
+    <w:p>
+      <w:pPr>
+        <w:pBdr>
+          <w:top w:val="single" w:sz="4" w:space="1" w:color="auto"/>
+          <w:left w:val="single" w:sz="4" w:space="4" w:color="auto"/>
+          <w:bottom w:val="single" w:sz="4" w:space="1" w:color="auto"/>
+          <w:right w:val="single" w:sz="4" w:space="4" w:color="auto"/>
+        </w:pBdr>
+        <w:ind w:left="708"/>
+        <w:rPr>
+          <w:lang w:val="en-US"/>
+        </w:rPr>
+      </w:pPr>
+    </w:p>
+    <w:p>
+      <w:pPr>
+        <w:pBdr>
+          <w:top w:val="single" w:sz="4" w:space="1" w:color="auto"/>
+          <w:left w:val="single" w:sz="4" w:space="4" w:color="auto"/>
+          <w:bottom w:val="single" w:sz="4" w:space="1" w:color="auto"/>
+          <w:right w:val="single" w:sz="4" w:space="4" w:color="auto"/>
+        </w:pBdr>
+        <w:ind w:left="708"/>
+        <w:rPr>
+          <w:lang w:val="en-US"/>
+        </w:rPr>
+      </w:pPr>
+    </w:p>
+    <w:p>
+      <w:pPr>
+        <w:pBdr>
+          <w:top w:val="single" w:sz="4" w:space="1" w:color="auto"/>
+          <w:left w:val="single" w:sz="4" w:space="4" w:color="auto"/>
+          <w:bottom w:val="single" w:sz="4" w:space="1" w:color="auto"/>
+          <w:right w:val="single" w:sz="4" w:space="4" w:color="auto"/>
+        </w:pBdr>
+        <w:ind w:left="708"/>
+        <w:rPr>
+          <w:lang w:val="en-US"/>
+        </w:rPr>
+      </w:pPr>
+      <w:r>
+        <w:rPr>
+          <w:lang w:val="en-US"/>
+        </w:rPr>
+        <w:t>app</w:t>
+      </w:r>
+    </w:p>
+    <w:p>
+      <w:pPr>
+        <w:pBdr>
+          <w:top w:val="single" w:sz="4" w:space="1" w:color="auto"/>
+          <w:left w:val="single" w:sz="4" w:space="4" w:color="auto"/>
+          <w:bottom w:val="single" w:sz="4" w:space="1" w:color="auto"/>
+          <w:right w:val="single" w:sz="4" w:space="4" w:color="auto"/>
+        </w:pBdr>
+        <w:ind w:left="708"/>
+        <w:rPr>
+          <w:lang w:val="en-US"/>
+        </w:rPr>
+      </w:pPr>
+      <w:r>
+        <w:rPr>
+          <w:lang w:val="en-US"/>
+        </w:rPr>
+        <w:t xml:space="preserve">    </w:t>
+      </w:r>
+      <w:proofErr w:type="gramStart"/>
+      <w:r>
+        <w:rPr>
+          <w:lang w:val="en-US"/>
+        </w:rPr>
+        <w:t>.factory</w:t>
+      </w:r>
+      <w:proofErr w:type="gramEnd"/>
+      <w:r>
+        <w:rPr>
+          <w:lang w:val="en-US"/>
+        </w:rPr>
+        <w:t>('</w:t>
+      </w:r>
+      <w:proofErr w:type="spellStart"/>
+      <w:r>
+        <w:rPr>
+          <w:lang w:val="en-US"/>
+        </w:rPr>
+        <w:t>PassengerService</w:t>
+      </w:r>
+      <w:proofErr w:type="spellEnd"/>
+      <w:r>
+        <w:rPr>
+          <w:lang w:val="en-US"/>
+        </w:rPr>
+        <w:t xml:space="preserve">', </w:t>
+      </w:r>
+      <w:proofErr w:type="spellStart"/>
+      <w:r>
+        <w:rPr>
+          <w:lang w:val="en-US"/>
+        </w:rPr>
+        <w:t>PassengerService</w:t>
+      </w:r>
+      <w:proofErr w:type="spellEnd"/>
+      <w:r>
+        <w:rPr>
+          <w:lang w:val="en-US"/>
+        </w:rPr>
+        <w:t>)</w:t>
+      </w:r>
+    </w:p>
+    <w:p>
+      <w:pPr>
+        <w:pBdr>
+          <w:top w:val="single" w:sz="4" w:space="1" w:color="auto"/>
+          <w:left w:val="single" w:sz="4" w:space="4" w:color="auto"/>
+          <w:bottom w:val="single" w:sz="4" w:space="1" w:color="auto"/>
+          <w:right w:val="single" w:sz="4" w:space="4" w:color="auto"/>
+        </w:pBdr>
+        <w:ind w:left="708"/>
+        <w:rPr>
+          <w:lang w:val="en-US"/>
+        </w:rPr>
+      </w:pPr>
+      <w:r>
+        <w:rPr>
+          <w:lang w:val="en-US"/>
+        </w:rPr>
+        <w:t xml:space="preserve">    </w:t>
+      </w:r>
+      <w:proofErr w:type="gramStart"/>
+      <w:r>
+        <w:rPr>
+          <w:lang w:val="en-US"/>
+        </w:rPr>
+        <w:t>.controller</w:t>
+      </w:r>
+      <w:proofErr w:type="gramEnd"/>
+      <w:r>
+        <w:rPr>
+          <w:lang w:val="en-US"/>
+        </w:rPr>
+        <w:t>('Pas</w:t>
+      </w:r>
+    </w:p>
+    <w:p>
+      <w:r>
+        <w:lastRenderedPageBreak/>
+        <w:t>Скриншоты пользовательского интерфейса приведены ниже:</w:t>
+      </w:r>
+    </w:p>
+    <w:p>
+      <w:r>
+        <w:rPr>
+          <w:noProof/>
+          <w:lang w:eastAsia="ru-RU"/>
+        </w:rPr>
+        <w:drawing>
+          <wp:inline distT="0" distB="0" distL="0" distR="0" wp14:anchorId="010F40F5" wp14:editId="369A06E4">
+            <wp:extent cx="5940425" cy="2208530"/>
+            <wp:effectExtent l="0" t="0" r="3175" b="1270"/>
+            <wp:docPr id="3" name="Рисунок 3"/>
+            <wp:cNvGraphicFramePr>
+              <a:graphicFrameLocks xmlns:a="http://schemas.openxmlformats.org/drawingml/2006/main" noChangeAspect="1"/>
+            </wp:cNvGraphicFramePr>
+            <a:graphic xmlns:a="http://schemas.openxmlformats.org/drawingml/2006/main">
+              <a:graphicData uri="http://schemas.openxmlformats.org/drawingml/2006/picture">
+                <pic:pic xmlns:pic="http://schemas.openxmlformats.org/drawingml/2006/picture">
+                  <pic:nvPicPr>
+                    <pic:cNvPr id="1" name=""/>
+                    <pic:cNvPicPr/>
+                  </pic:nvPicPr>
+                  <pic:blipFill>
+                    <a:blip r:embed="rId7"/>
+                    <a:stretch>
+                      <a:fillRect/>
+                    </a:stretch>
+                  </pic:blipFill>
+                  <pic:spPr>
+                    <a:xfrm>
+                      <a:off x="0" y="0"/>
+                      <a:ext cx="5940425" cy="2208530"/>
+                    </a:xfrm>
+                    <a:prstGeom prst="rect">
+                      <a:avLst/>
+                    </a:prstGeom>
+                  </pic:spPr>
+                </pic:pic>
+              </a:graphicData>
+            </a:graphic>
+          </wp:inline>
+        </w:drawing>
+      </w:r>
+    </w:p>
+    <w:p>
+      <w:pPr>
+        <w:jc w:val="center"/>
+      </w:pPr>
+      <w:r>
+        <w:t xml:space="preserve">Рис.3. Окно </w:t>
+      </w:r>
+      <w:r>
+        <w:t>входа зарегистрированных пользователей</w:t>
+      </w:r>
+    </w:p>
+    <w:p>
+      <w:pPr>
+        <w:jc w:val="center"/>
+      </w:pPr>
+      <w:r>
+        <w:rPr>
+          <w:noProof/>
+          <w:lang w:eastAsia="ru-RU"/>
+        </w:rPr>
+        <w:drawing>
+          <wp:inline distT="0" distB="0" distL="0" distR="0" wp14:anchorId="5BA501B6" wp14:editId="52680B7B">
+            <wp:extent cx="5940425" cy="4883150"/>
+            <wp:effectExtent l="0" t="0" r="3175" b="0"/>
+            <wp:docPr id="4" name="Рисунок 4"/>
+            <wp:cNvGraphicFramePr>
+              <a:graphicFrameLocks xmlns:a="http://schemas.openxmlformats.org/drawingml/2006/main" noChangeAspect="1"/>
+            </wp:cNvGraphicFramePr>
+            <a:graphic xmlns:a="http://schemas.openxmlformats.org/drawingml/2006/main">
+              <a:graphicData uri="http://schemas.openxmlformats.org/drawingml/2006/picture">
+                <pic:pic xmlns:pic="http://schemas.openxmlformats.org/drawingml/2006/picture">
+                  <pic:nvPicPr>
+                    <pic:cNvPr id="1" name=""/>
+                    <pic:cNvPicPr/>
+                  </pic:nvPicPr>
+                  <pic:blipFill>
+                    <a:blip r:embed="rId8"/>
+                    <a:stretch>
+                      <a:fillRect/>
+                    </a:stretch>
+                  </pic:blipFill>
+                  <pic:spPr>
+                    <a:xfrm>
+                      <a:off x="0" y="0"/>
+                      <a:ext cx="5940425" cy="4883150"/>
+                    </a:xfrm>
+                    <a:prstGeom prst="rect">
+                      <a:avLst/>
+                    </a:prstGeom>
+                  </pic:spPr>
+                </pic:pic>
+              </a:graphicData>
+            </a:graphic>
+          </wp:inline>
+        </w:drawing>
+      </w:r>
+    </w:p>
+    <w:p>
+      <w:pPr>
+        <w:jc w:val="center"/>
+      </w:pPr>
+      <w:r>
+        <w:t>Рис.4. Окно регистрации новых пользователей</w:t>
+      </w:r>
+    </w:p>
+    <w:p>
+      <w:pPr>
+        <w:jc w:val="center"/>
+      </w:pPr>
+    </w:p>
+    <w:p>
+      <w:pPr>
+        <w:jc w:val="center"/>
+      </w:pPr>
+    </w:p>
+    <w:p>
+      <w:pPr>
+        <w:jc w:val="center"/>
+      </w:pPr>
+    </w:p>
+    <w:p>
+      <w:pPr>
+        <w:jc w:val="center"/>
+        <w:rPr>
+          <w:lang w:val="en-US"/>
+        </w:rPr>
+      </w:pPr>
+    </w:p>
+    <w:p>
+      <w:pPr>
+        <w:jc w:val="center"/>
+      </w:pPr>
+      <w:r>
+        <w:rPr>
+          <w:noProof/>
+          <w:lang w:eastAsia="ru-RU"/>
+        </w:rPr>
+        <w:drawing>
+          <wp:inline distT="0" distB="0" distL="0" distR="0" wp14:anchorId="63CAA93E" wp14:editId="07A60F4A">
+            <wp:extent cx="5940425" cy="2436495"/>
+            <wp:effectExtent l="0" t="0" r="3175" b="1905"/>
+            <wp:docPr id="5" name="Рисунок 5"/>
+            <wp:cNvGraphicFramePr>
+              <a:graphicFrameLocks xmlns:a="http://schemas.openxmlformats.org/drawingml/2006/main" noChangeAspect="1"/>
+            </wp:cNvGraphicFramePr>
+            <a:graphic xmlns:a="http://schemas.openxmlformats.org/drawingml/2006/main">
+              <a:graphicData uri="http://schemas.openxmlformats.org/drawingml/2006/picture">
+                <pic:pic xmlns:pic="http://schemas.openxmlformats.org/drawingml/2006/picture">
+                  <pic:nvPicPr>
+                    <pic:cNvPr id="1" name=""/>
+                    <pic:cNvPicPr/>
+                  </pic:nvPicPr>
+                  <pic:blipFill>
+                    <a:blip r:embed="rId9"/>
+                    <a:stretch>
+                      <a:fillRect/>
+                    </a:stretch>
+                  </pic:blipFill>
+                  <pic:spPr>
+                    <a:xfrm>
+                      <a:off x="0" y="0"/>
+                      <a:ext cx="5940425" cy="2436495"/>
+                    </a:xfrm>
+                    <a:prstGeom prst="rect">
+                      <a:avLst/>
+                    </a:prstGeom>
+                  </pic:spPr>
+                </pic:pic>
+              </a:graphicData>
+            </a:graphic>
+          </wp:inline>
+        </w:drawing>
+      </w:r>
+    </w:p>
+    <w:p>
+      <w:pPr>
+        <w:jc w:val="center"/>
+      </w:pPr>
+      <w:r>
+        <w:t>Рис.5. Окно заказов пользователя</w:t>
+      </w:r>
+    </w:p>
+    <w:p>
+      <w:pPr>
+        <w:jc w:val="center"/>
+      </w:pPr>
+      <w:r>
+        <w:rPr>
+          <w:noProof/>
+          <w:lang w:eastAsia="ru-RU"/>
+        </w:rPr>
+        <w:drawing>
+          <wp:inline distT="0" distB="0" distL="0" distR="0" wp14:anchorId="479183D1" wp14:editId="6491C019">
+            <wp:extent cx="5940425" cy="3851275"/>
+            <wp:effectExtent l="0" t="0" r="3175" b="0"/>
+            <wp:docPr id="6" name="Рисунок 6"/>
+            <wp:cNvGraphicFramePr>
+              <a:graphicFrameLocks xmlns:a="http://schemas.openxmlformats.org/drawingml/2006/main" noChangeAspect="1"/>
+            </wp:cNvGraphicFramePr>
+            <a:graphic xmlns:a="http://schemas.openxmlformats.org/drawingml/2006/main">
+              <a:graphicData uri="http://schemas.openxmlformats.org/drawingml/2006/picture">
+                <pic:pic xmlns:pic="http://schemas.openxmlformats.org/drawingml/2006/picture">
+                  <pic:nvPicPr>
+                    <pic:cNvPr id="1" name=""/>
+                    <pic:cNvPicPr/>
+                  </pic:nvPicPr>
+                  <pic:blipFill>
+                    <a:blip r:embed="rId10"/>
+                    <a:stretch>
+                      <a:fillRect/>
+                    </a:stretch>
+                  </pic:blipFill>
+                  <pic:spPr>
+                    <a:xfrm>
+                      <a:off x="0" y="0"/>
+                      <a:ext cx="5940425" cy="3851275"/>
+                    </a:xfrm>
+                    <a:prstGeom prst="rect">
+                      <a:avLst/>
+                    </a:prstGeom>
+                  </pic:spPr>
+                </pic:pic>
+              </a:graphicData>
+            </a:graphic>
+          </wp:inline>
+        </w:drawing>
+      </w:r>
+      <w:r>
+        <w:t>Рис.6. Окно добавления нового заказа пользователя</w:t>
+      </w:r>
+    </w:p>
+    <w:p>
+      <w:pPr>
+        <w:jc w:val="center"/>
+        <w:rPr>
+          <w:lang w:val="en-US"/>
+        </w:rPr>
+      </w:pPr>
+      <w:r>
+        <w:rPr>
+          <w:noProof/>
+          <w:lang w:eastAsia="ru-RU"/>
+        </w:rPr>
+        <w:lastRenderedPageBreak/>
+        <w:drawing>
+          <wp:inline distT="0" distB="0" distL="0" distR="0" wp14:anchorId="59E4316D" wp14:editId="701882EE">
+            <wp:extent cx="5940425" cy="2334260"/>
+            <wp:effectExtent l="0" t="0" r="3175" b="8890"/>
+            <wp:docPr id="7" name="Рисунок 7"/>
+            <wp:cNvGraphicFramePr>
+              <a:graphicFrameLocks xmlns:a="http://schemas.openxmlformats.org/drawingml/2006/main" noChangeAspect="1"/>
+            </wp:cNvGraphicFramePr>
+            <a:graphic xmlns:a="http://schemas.openxmlformats.org/drawingml/2006/main">
+              <a:graphicData uri="http://schemas.openxmlformats.org/drawingml/2006/picture">
+                <pic:pic xmlns:pic="http://schemas.openxmlformats.org/drawingml/2006/picture">
+                  <pic:nvPicPr>
+                    <pic:cNvPr id="1" name=""/>
+                    <pic:cNvPicPr/>
+                  </pic:nvPicPr>
+                  <pic:blipFill>
+                    <a:blip r:embed="rId11"/>
+                    <a:stretch>
+                      <a:fillRect/>
+                    </a:stretch>
+                  </pic:blipFill>
+                  <pic:spPr>
+                    <a:xfrm>
+                      <a:off x="0" y="0"/>
+                      <a:ext cx="5940425" cy="2334260"/>
+                    </a:xfrm>
+                    <a:prstGeom prst="rect">
+                      <a:avLst/>
+                    </a:prstGeom>
+                  </pic:spPr>
+                </pic:pic>
+              </a:graphicData>
+            </a:graphic>
+          </wp:inline>
+        </w:drawing>
+      </w:r>
+    </w:p>
+    <w:p>
+      <w:pPr>
+        <w:jc w:val="center"/>
+      </w:pPr>
+      <w:r>
+        <w:t>Рис.7. Рабочее окно оператора</w:t>
+      </w:r>
+    </w:p>
+    <w:p>
+      <w:pPr>
+        <w:jc w:val="center"/>
+        <w:rPr>
+          <w:lang w:val="en-US"/>
+        </w:rPr>
+      </w:pPr>
+      <w:r>
+        <w:rPr>
+          <w:noProof/>
+          <w:lang w:eastAsia="ru-RU"/>
+        </w:rPr>
+        <w:drawing>
+          <wp:inline distT="0" distB="0" distL="0" distR="0" wp14:anchorId="46D849E3" wp14:editId="10378797">
+            <wp:extent cx="5940425" cy="1524000"/>
+            <wp:effectExtent l="0" t="0" r="3175" b="0"/>
+            <wp:docPr id="8" name="Рисунок 8"/>
+            <wp:cNvGraphicFramePr>
+              <a:graphicFrameLocks xmlns:a="http://schemas.openxmlformats.org/drawingml/2006/main" noChangeAspect="1"/>
+            </wp:cNvGraphicFramePr>
+            <a:graphic xmlns:a="http://schemas.openxmlformats.org/drawingml/2006/main">
+              <a:graphicData uri="http://schemas.openxmlformats.org/drawingml/2006/picture">
+                <pic:pic xmlns:pic="http://schemas.openxmlformats.org/drawingml/2006/picture">
+                  <pic:nvPicPr>
+                    <pic:cNvPr id="1" name=""/>
+                    <pic:cNvPicPr/>
+                  </pic:nvPicPr>
+                  <pic:blipFill>
+                    <a:blip r:embed="rId12"/>
+                    <a:stretch>
+                      <a:fillRect/>
+                    </a:stretch>
+                  </pic:blipFill>
+                  <pic:spPr>
+                    <a:xfrm>
+                      <a:off x="0" y="0"/>
+                      <a:ext cx="5940425" cy="1524000"/>
+                    </a:xfrm>
+                    <a:prstGeom prst="rect">
+                      <a:avLst/>
+                    </a:prstGeom>
+                  </pic:spPr>
+                </pic:pic>
+              </a:graphicData>
+            </a:graphic>
+          </wp:inline>
+        </w:drawing>
+      </w:r>
+    </w:p>
+    <w:p>
+      <w:pPr>
+        <w:jc w:val="center"/>
+      </w:pPr>
+      <w:r>
+        <w:t>Рис.8. Рабочее окно водителя</w:t>
+      </w:r>
+    </w:p>
+    <w:p>
+      <w:pPr>
+        <w:jc w:val="center"/>
+      </w:pPr>
+    </w:p>
+    <w:p>
+      <w:pPr>
+        <w:jc w:val="center"/>
+      </w:pPr>
+      <w:r>
+        <w:rPr>
+          <w:noProof/>
+          <w:lang w:eastAsia="ru-RU"/>
+        </w:rPr>
+        <w:drawing>
+          <wp:inline distT="0" distB="0" distL="0" distR="0" wp14:anchorId="5BAD5E4E" wp14:editId="76ECECD8">
+            <wp:extent cx="5940425" cy="3390265"/>
+            <wp:effectExtent l="0" t="0" r="3175" b="635"/>
+            <wp:docPr id="9" name="Рисунок 9"/>
+            <wp:cNvGraphicFramePr>
+              <a:graphicFrameLocks xmlns:a="http://schemas.openxmlformats.org/drawingml/2006/main" noChangeAspect="1"/>
+            </wp:cNvGraphicFramePr>
+            <a:graphic xmlns:a="http://schemas.openxmlformats.org/drawingml/2006/main">
+              <a:graphicData uri="http://schemas.openxmlformats.org/drawingml/2006/picture">
+                <pic:pic xmlns:pic="http://schemas.openxmlformats.org/drawingml/2006/picture">
+                  <pic:nvPicPr>
+                    <pic:cNvPr id="1" name=""/>
+                    <pic:cNvPicPr/>
+                  </pic:nvPicPr>
+                  <pic:blipFill>
+                    <a:blip r:embed="rId13"/>
+                    <a:stretch>
+                      <a:fillRect/>
+                    </a:stretch>
+                  </pic:blipFill>
+                  <pic:spPr>
+                    <a:xfrm>
+                      <a:off x="0" y="0"/>
+                      <a:ext cx="5940425" cy="3390265"/>
+                    </a:xfrm>
+                    <a:prstGeom prst="rect">
+                      <a:avLst/>
+                    </a:prstGeom>
+                  </pic:spPr>
+                </pic:pic>
+              </a:graphicData>
+            </a:graphic>
+          </wp:inline>
+        </w:drawing>
+      </w:r>
+    </w:p>
+    <w:p>
+      <w:pPr>
         <w:ind w:left="360"/>
-      </w:pPr>
+        <w:jc w:val="center"/>
+      </w:pPr>
+      <w:r>
+        <w:t>Рис.9.Окно ввода водителем данных о заказе</w:t>
+      </w:r>
+    </w:p>
+    <w:p>
+      <w:pPr>
+        <w:ind w:left="360"/>
+        <w:jc w:val="center"/>
+      </w:pPr>
+    </w:p>
+    <w:p>
+      <w:pPr>
+        <w:pStyle w:val="3"/>
+      </w:pPr>
+      <w:r>
+        <w:lastRenderedPageBreak/>
+        <w:t>Тестирование</w:t>
+      </w:r>
+    </w:p>
+    <w:p>
+      <w:r>
+        <w:t xml:space="preserve">Было проведено ручное функциональное тестирование приложения. </w:t>
+      </w:r>
+    </w:p>
+    <w:p>
+      <w:pPr>
+        <w:pStyle w:val="3"/>
+      </w:pPr>
+      <w:r>
+        <w:t xml:space="preserve">Инструкция системного администратора </w:t>
+      </w:r>
+    </w:p>
+    <w:p>
+      <w:r>
+        <w:t>1. Скачать и расп</w:t>
+      </w:r>
+      <w:r>
+        <w:t xml:space="preserve">аковать сервер </w:t>
+      </w:r>
+      <w:proofErr w:type="spellStart"/>
+      <w:r>
+        <w:t>Apache</w:t>
+      </w:r>
+      <w:proofErr w:type="spellEnd"/>
+      <w:r>
+        <w:t xml:space="preserve"> </w:t>
+      </w:r>
+      <w:proofErr w:type="spellStart"/>
+      <w:r>
+        <w:t>Tomcat</w:t>
+      </w:r>
+      <w:proofErr w:type="spellEnd"/>
+      <w:r>
+        <w:t xml:space="preserve"> 8.</w:t>
+      </w:r>
+    </w:p>
+    <w:p>
+      <w:r>
+        <w:t xml:space="preserve">2. Установить СУБД </w:t>
+      </w:r>
+      <w:proofErr w:type="spellStart"/>
+      <w:r>
+        <w:t>MySQL</w:t>
+      </w:r>
+      <w:proofErr w:type="spellEnd"/>
+      <w:r>
+        <w:t>.</w:t>
+      </w:r>
+    </w:p>
+    <w:p>
+      <w:r>
+        <w:t>3. Настроить СУБД:</w:t>
+      </w:r>
+    </w:p>
+    <w:p>
+      <w:pPr>
+        <w:ind w:firstLine="708"/>
+      </w:pPr>
+      <w:r>
+        <w:t>• создать новую базу данных;</w:t>
+      </w:r>
+    </w:p>
+    <w:p>
+      <w:pPr>
+        <w:ind w:firstLine="708"/>
+      </w:pPr>
+      <w:r>
+        <w:t>• создать нового пользователя;</w:t>
+      </w:r>
+    </w:p>
+    <w:p>
+      <w:pPr>
+        <w:ind w:firstLine="708"/>
+      </w:pPr>
+      <w:r>
+        <w:t>• дать полный доступ к созданной базе данных.</w:t>
+      </w:r>
+    </w:p>
+    <w:p>
+      <w:r>
+        <w:t xml:space="preserve">4. Скачать проект из </w:t>
+      </w:r>
+      <w:proofErr w:type="spellStart"/>
+      <w:r>
+        <w:t>репозитория</w:t>
+      </w:r>
+      <w:proofErr w:type="spellEnd"/>
+    </w:p>
+    <w:p>
+      <w:r>
+        <w:t xml:space="preserve">https://github.com/Sergei-Smirnov-95/Taxi-spring </w:t>
+      </w:r>
+    </w:p>
+    <w:p>
+      <w:r>
+        <w:t xml:space="preserve">5. Прописать параметры подключения к </w:t>
+      </w:r>
+      <w:proofErr w:type="gramStart"/>
+      <w:r>
+        <w:t>БД</w:t>
+      </w:r>
+      <w:r>
+        <w:t>(</w:t>
+      </w:r>
+      <w:r>
+        <w:t xml:space="preserve"> </w:t>
+      </w:r>
+      <w:r>
+        <w:t>spring.datasource.url</w:t>
+      </w:r>
+      <w:proofErr w:type="gramEnd"/>
+      <w:r>
+        <w:t xml:space="preserve"> - </w:t>
+      </w:r>
+      <w:r>
+        <w:t xml:space="preserve">название БД, </w:t>
+      </w:r>
+      <w:proofErr w:type="spellStart"/>
+      <w:r>
+        <w:t>spring.datasource.usernam</w:t>
+      </w:r>
+      <w:proofErr w:type="spellEnd"/>
+      <w:r>
+        <w:rPr>
+          <w:lang w:val="en-US"/>
+        </w:rPr>
+        <w:t>e</w:t>
+      </w:r>
+      <w:r>
+        <w:t xml:space="preserve"> - </w:t>
+      </w:r>
+      <w:r>
+        <w:t xml:space="preserve">имя пользователя и </w:t>
+      </w:r>
+      <w:proofErr w:type="spellStart"/>
+      <w:r>
+        <w:t>spring.datasource</w:t>
+      </w:r>
+      <w:proofErr w:type="spellEnd"/>
+      <w:r>
+        <w:t>.</w:t>
+      </w:r>
+      <w:r>
+        <w:rPr>
+          <w:lang w:val="en-US"/>
+        </w:rPr>
+        <w:t>password</w:t>
+      </w:r>
+      <w:r>
+        <w:t xml:space="preserve"> - </w:t>
+      </w:r>
+      <w:r>
+        <w:t>пароль)</w:t>
+      </w:r>
+    </w:p>
+    <w:p>
+      <w:pPr>
+        <w:rPr>
+          <w:lang w:val="en-US"/>
+        </w:rPr>
+      </w:pPr>
+      <w:r>
+        <w:t>в</w:t>
+      </w:r>
+      <w:r>
+        <w:rPr>
+          <w:lang w:val="en-US"/>
+        </w:rPr>
+        <w:t xml:space="preserve"> </w:t>
+      </w:r>
+      <w:r>
+        <w:t>файле</w:t>
+      </w:r>
+      <w:r>
+        <w:rPr>
+          <w:lang w:val="en-US"/>
+        </w:rPr>
+        <w:t xml:space="preserve"> </w:t>
+      </w:r>
+      <w:r>
+        <w:rPr>
+          <w:lang w:val="en-US"/>
+        </w:rPr>
+        <w:t>Taxi</w:t>
+      </w:r>
+      <w:r>
+        <w:rPr>
+          <w:lang w:val="en-US"/>
+        </w:rPr>
+        <w:t>/</w:t>
+      </w:r>
+      <w:proofErr w:type="spellStart"/>
+      <w:r>
+        <w:rPr>
+          <w:lang w:val="en-US"/>
+        </w:rPr>
+        <w:t>src</w:t>
+      </w:r>
+      <w:proofErr w:type="spellEnd"/>
+      <w:r>
+        <w:rPr>
+          <w:lang w:val="en-US"/>
+        </w:rPr>
+        <w:t>/main/resources/</w:t>
+      </w:r>
+      <w:proofErr w:type="spellStart"/>
+      <w:r>
+        <w:rPr>
+          <w:lang w:val="en-US"/>
+        </w:rPr>
+        <w:t>application.properties</w:t>
+      </w:r>
+      <w:proofErr w:type="spellEnd"/>
+    </w:p>
+    <w:p>
+      <w:r>
+        <w:t>6. Перейти в корневую папку проекта.</w:t>
+      </w:r>
+    </w:p>
+    <w:p>
+      <w:r>
+        <w:t xml:space="preserve">7. Командой </w:t>
+      </w:r>
+      <w:proofErr w:type="spellStart"/>
+      <w:r>
+        <w:t>mvn</w:t>
+      </w:r>
+      <w:proofErr w:type="spellEnd"/>
+      <w:r>
+        <w:t xml:space="preserve"> </w:t>
+      </w:r>
+      <w:proofErr w:type="spellStart"/>
+      <w:r>
+        <w:t>clean</w:t>
+      </w:r>
+      <w:proofErr w:type="spellEnd"/>
+      <w:r>
+        <w:t xml:space="preserve"> </w:t>
+      </w:r>
+      <w:proofErr w:type="spellStart"/>
+      <w:r>
+        <w:t>tomcat:deploy</w:t>
+      </w:r>
+      <w:proofErr w:type="spellEnd"/>
+      <w:r>
+        <w:t xml:space="preserve"> осуществить «чистую» сборку и осуществить</w:t>
+      </w:r>
+      <w:r>
+        <w:t xml:space="preserve"> </w:t>
+      </w:r>
+      <w:r>
+        <w:t>установку</w:t>
+      </w:r>
+      <w:r>
+        <w:t xml:space="preserve"> на локальный сервер </w:t>
+      </w:r>
+      <w:proofErr w:type="spellStart"/>
+      <w:r>
+        <w:t>Tomcat</w:t>
+      </w:r>
+      <w:proofErr w:type="spellEnd"/>
+      <w:r>
+        <w:t>.</w:t>
+      </w:r>
       <w:bookmarkStart w:id="0" w:name="_GoBack"/>
       <w:bookmarkEnd w:id="0"/>
     </w:p>
@@ -3973,6 +6814,125 @@
     </w:lvl>
   </w:abstractNum>
   <w:abstractNum w:abstractNumId="7" w15:restartNumberingAfterBreak="0">
+    <w:nsid w:val="312B6BDF"/>
+    <w:multiLevelType w:val="multilevel"/>
+    <w:tmpl w:val="6ABC069E"/>
+    <w:lvl w:ilvl="0">
+      <w:start w:val="1"/>
+      <w:numFmt w:val="bullet"/>
+      <w:lvlText w:val=""/>
+      <w:lvlJc w:val="left"/>
+      <w:pPr>
+        <w:tabs>
+          <w:tab w:val="num" w:pos="720"/>
+        </w:tabs>
+        <w:ind w:left="720" w:hanging="360"/>
+      </w:pPr>
+      <w:rPr>
+        <w:rFonts w:ascii="Symbol" w:hAnsi="Symbol" w:hint="default"/>
+      </w:rPr>
+    </w:lvl>
+    <w:lvl w:ilvl="1">
+      <w:start w:val="1"/>
+      <w:numFmt w:val="bullet"/>
+      <w:lvlText w:val=""/>
+      <w:lvlJc w:val="left"/>
+      <w:pPr>
+        <w:tabs>
+          <w:tab w:val="num" w:pos="1440"/>
+        </w:tabs>
+        <w:ind w:left="1440" w:hanging="360"/>
+      </w:pPr>
+      <w:rPr>
+        <w:rFonts w:ascii="Symbol" w:hAnsi="Symbol" w:hint="default"/>
+      </w:rPr>
+    </w:lvl>
+    <w:lvl w:ilvl="2" w:tentative="1">
+      <w:start w:val="1"/>
+      <w:numFmt w:val="decimal"/>
+      <w:lvlText w:val="%3."/>
+      <w:lvlJc w:val="left"/>
+      <w:pPr>
+        <w:tabs>
+          <w:tab w:val="num" w:pos="2160"/>
+        </w:tabs>
+        <w:ind w:left="2160" w:hanging="360"/>
+      </w:pPr>
+    </w:lvl>
+    <w:lvl w:ilvl="3" w:tentative="1">
+      <w:start w:val="1"/>
+      <w:numFmt w:val="decimal"/>
+      <w:lvlText w:val="%4."/>
+      <w:lvlJc w:val="left"/>
+      <w:pPr>
+        <w:tabs>
+          <w:tab w:val="num" w:pos="2880"/>
+        </w:tabs>
+        <w:ind w:left="2880" w:hanging="360"/>
+      </w:pPr>
+    </w:lvl>
+    <w:lvl w:ilvl="4" w:tentative="1">
+      <w:start w:val="1"/>
+      <w:numFmt w:val="decimal"/>
+      <w:lvlText w:val="%5."/>
+      <w:lvlJc w:val="left"/>
+      <w:pPr>
+        <w:tabs>
+          <w:tab w:val="num" w:pos="3600"/>
+        </w:tabs>
+        <w:ind w:left="3600" w:hanging="360"/>
+      </w:pPr>
+    </w:lvl>
+    <w:lvl w:ilvl="5" w:tentative="1">
+      <w:start w:val="1"/>
+      <w:numFmt w:val="decimal"/>
+      <w:lvlText w:val="%6."/>
+      <w:lvlJc w:val="left"/>
+      <w:pPr>
+        <w:tabs>
+          <w:tab w:val="num" w:pos="4320"/>
+        </w:tabs>
+        <w:ind w:left="4320" w:hanging="360"/>
+      </w:pPr>
+    </w:lvl>
+    <w:lvl w:ilvl="6" w:tentative="1">
+      <w:start w:val="1"/>
+      <w:numFmt w:val="decimal"/>
+      <w:lvlText w:val="%7."/>
+      <w:lvlJc w:val="left"/>
+      <w:pPr>
+        <w:tabs>
+          <w:tab w:val="num" w:pos="5040"/>
+        </w:tabs>
+        <w:ind w:left="5040" w:hanging="360"/>
+      </w:pPr>
+    </w:lvl>
+    <w:lvl w:ilvl="7" w:tentative="1">
+      <w:start w:val="1"/>
+      <w:numFmt w:val="decimal"/>
+      <w:lvlText w:val="%8."/>
+      <w:lvlJc w:val="left"/>
+      <w:pPr>
+        <w:tabs>
+          <w:tab w:val="num" w:pos="5760"/>
+        </w:tabs>
+        <w:ind w:left="5760" w:hanging="360"/>
+      </w:pPr>
+    </w:lvl>
+    <w:lvl w:ilvl="8" w:tentative="1">
+      <w:start w:val="1"/>
+      <w:numFmt w:val="decimal"/>
+      <w:lvlText w:val="%9."/>
+      <w:lvlJc w:val="left"/>
+      <w:pPr>
+        <w:tabs>
+          <w:tab w:val="num" w:pos="6480"/>
+        </w:tabs>
+        <w:ind w:left="6480" w:hanging="360"/>
+      </w:pPr>
+    </w:lvl>
+  </w:abstractNum>
+  <w:abstractNum w:abstractNumId="8" w15:restartNumberingAfterBreak="0">
     <w:nsid w:val="33161F03"/>
     <w:multiLevelType w:val="hybridMultilevel"/>
     <w:tmpl w:val="FD08E162"/>
@@ -4085,7 +7045,7 @@
       </w:rPr>
     </w:lvl>
   </w:abstractNum>
-  <w:abstractNum w:abstractNumId="8" w15:restartNumberingAfterBreak="0">
+  <w:abstractNum w:abstractNumId="9" w15:restartNumberingAfterBreak="0">
     <w:nsid w:val="363C5FAD"/>
     <w:multiLevelType w:val="multilevel"/>
     <w:tmpl w:val="91F87DB0"/>
@@ -4198,7 +7158,7 @@
       </w:pPr>
     </w:lvl>
   </w:abstractNum>
-  <w:abstractNum w:abstractNumId="9" w15:restartNumberingAfterBreak="0">
+  <w:abstractNum w:abstractNumId="10" w15:restartNumberingAfterBreak="0">
     <w:nsid w:val="38956B31"/>
     <w:multiLevelType w:val="multilevel"/>
     <w:tmpl w:val="2C1A5844"/>
@@ -4311,7 +7271,7 @@
       </w:pPr>
     </w:lvl>
   </w:abstractNum>
-  <w:abstractNum w:abstractNumId="10" w15:restartNumberingAfterBreak="0">
+  <w:abstractNum w:abstractNumId="11" w15:restartNumberingAfterBreak="0">
     <w:nsid w:val="38A0098F"/>
     <w:multiLevelType w:val="multilevel"/>
     <w:tmpl w:val="1C926B06"/>
@@ -4427,7 +7387,126 @@
       </w:pPr>
     </w:lvl>
   </w:abstractNum>
-  <w:abstractNum w:abstractNumId="11" w15:restartNumberingAfterBreak="0">
+  <w:abstractNum w:abstractNumId="12" w15:restartNumberingAfterBreak="0">
+    <w:nsid w:val="39DC6A45"/>
+    <w:multiLevelType w:val="multilevel"/>
+    <w:tmpl w:val="6ABC069E"/>
+    <w:lvl w:ilvl="0">
+      <w:start w:val="1"/>
+      <w:numFmt w:val="bullet"/>
+      <w:lvlText w:val=""/>
+      <w:lvlJc w:val="left"/>
+      <w:pPr>
+        <w:tabs>
+          <w:tab w:val="num" w:pos="720"/>
+        </w:tabs>
+        <w:ind w:left="720" w:hanging="360"/>
+      </w:pPr>
+      <w:rPr>
+        <w:rFonts w:ascii="Symbol" w:hAnsi="Symbol" w:hint="default"/>
+      </w:rPr>
+    </w:lvl>
+    <w:lvl w:ilvl="1">
+      <w:start w:val="1"/>
+      <w:numFmt w:val="bullet"/>
+      <w:lvlText w:val=""/>
+      <w:lvlJc w:val="left"/>
+      <w:pPr>
+        <w:tabs>
+          <w:tab w:val="num" w:pos="1440"/>
+        </w:tabs>
+        <w:ind w:left="1440" w:hanging="360"/>
+      </w:pPr>
+      <w:rPr>
+        <w:rFonts w:ascii="Symbol" w:hAnsi="Symbol" w:hint="default"/>
+      </w:rPr>
+    </w:lvl>
+    <w:lvl w:ilvl="2" w:tentative="1">
+      <w:start w:val="1"/>
+      <w:numFmt w:val="decimal"/>
+      <w:lvlText w:val="%3."/>
+      <w:lvlJc w:val="left"/>
+      <w:pPr>
+        <w:tabs>
+          <w:tab w:val="num" w:pos="2160"/>
+        </w:tabs>
+        <w:ind w:left="2160" w:hanging="360"/>
+      </w:pPr>
+    </w:lvl>
+    <w:lvl w:ilvl="3" w:tentative="1">
+      <w:start w:val="1"/>
+      <w:numFmt w:val="decimal"/>
+      <w:lvlText w:val="%4."/>
+      <w:lvlJc w:val="left"/>
+      <w:pPr>
+        <w:tabs>
+          <w:tab w:val="num" w:pos="2880"/>
+        </w:tabs>
+        <w:ind w:left="2880" w:hanging="360"/>
+      </w:pPr>
+    </w:lvl>
+    <w:lvl w:ilvl="4" w:tentative="1">
+      <w:start w:val="1"/>
+      <w:numFmt w:val="decimal"/>
+      <w:lvlText w:val="%5."/>
+      <w:lvlJc w:val="left"/>
+      <w:pPr>
+        <w:tabs>
+          <w:tab w:val="num" w:pos="3600"/>
+        </w:tabs>
+        <w:ind w:left="3600" w:hanging="360"/>
+      </w:pPr>
+    </w:lvl>
+    <w:lvl w:ilvl="5" w:tentative="1">
+      <w:start w:val="1"/>
+      <w:numFmt w:val="decimal"/>
+      <w:lvlText w:val="%6."/>
+      <w:lvlJc w:val="left"/>
+      <w:pPr>
+        <w:tabs>
+          <w:tab w:val="num" w:pos="4320"/>
+        </w:tabs>
+        <w:ind w:left="4320" w:hanging="360"/>
+      </w:pPr>
+    </w:lvl>
+    <w:lvl w:ilvl="6" w:tentative="1">
+      <w:start w:val="1"/>
+      <w:numFmt w:val="decimal"/>
+      <w:lvlText w:val="%7."/>
+      <w:lvlJc w:val="left"/>
+      <w:pPr>
+        <w:tabs>
+          <w:tab w:val="num" w:pos="5040"/>
+        </w:tabs>
+        <w:ind w:left="5040" w:hanging="360"/>
+      </w:pPr>
+    </w:lvl>
+    <w:lvl w:ilvl="7" w:tentative="1">
+      <w:start w:val="1"/>
+      <w:numFmt w:val="decimal"/>
+      <w:lvlText w:val="%8."/>
+      <w:lvlJc w:val="left"/>
+      <w:pPr>
+        <w:tabs>
+          <w:tab w:val="num" w:pos="5760"/>
+        </w:tabs>
+        <w:ind w:left="5760" w:hanging="360"/>
+      </w:pPr>
+    </w:lvl>
+    <w:lvl w:ilvl="8" w:tentative="1">
+      <w:start w:val="1"/>
+      <w:numFmt w:val="decimal"/>
+      <w:lvlText w:val="%9."/>
+      <w:lvlJc w:val="left"/>
+      <w:pPr>
+        <w:tabs>
+          <w:tab w:val="num" w:pos="6480"/>
+        </w:tabs>
+        <w:ind w:left="6480" w:hanging="360"/>
+      </w:pPr>
+    </w:lvl>
+  </w:abstractNum>
+  <w:abstractNum w:abstractNumId="13" w15:restartNumberingAfterBreak="0">
     <w:nsid w:val="3BFF69DF"/>
     <w:multiLevelType w:val="multilevel"/>
     <w:tmpl w:val="963058D8"/>
@@ -4576,7 +7655,7 @@
       </w:rPr>
     </w:lvl>
   </w:abstractNum>
-  <w:abstractNum w:abstractNumId="12" w15:restartNumberingAfterBreak="0">
+  <w:abstractNum w:abstractNumId="14" w15:restartNumberingAfterBreak="0">
     <w:nsid w:val="3C3B70C2"/>
     <w:multiLevelType w:val="multilevel"/>
     <w:tmpl w:val="FEEAEF08"/>
@@ -4725,7 +7804,7 @@
       </w:rPr>
     </w:lvl>
   </w:abstractNum>
-  <w:abstractNum w:abstractNumId="13" w15:restartNumberingAfterBreak="0">
+  <w:abstractNum w:abstractNumId="15" w15:restartNumberingAfterBreak="0">
     <w:nsid w:val="3DC151E6"/>
     <w:multiLevelType w:val="multilevel"/>
     <w:tmpl w:val="6ABC069E"/>
@@ -4844,7 +7923,7 @@
       </w:pPr>
     </w:lvl>
   </w:abstractNum>
-  <w:abstractNum w:abstractNumId="14" w15:restartNumberingAfterBreak="0">
+  <w:abstractNum w:abstractNumId="16" w15:restartNumberingAfterBreak="0">
     <w:nsid w:val="3F8631A3"/>
     <w:multiLevelType w:val="multilevel"/>
     <w:tmpl w:val="DD06AA7A"/>
@@ -4993,7 +8072,7 @@
       </w:rPr>
     </w:lvl>
   </w:abstractNum>
-  <w:abstractNum w:abstractNumId="15" w15:restartNumberingAfterBreak="0">
+  <w:abstractNum w:abstractNumId="17" w15:restartNumberingAfterBreak="0">
     <w:nsid w:val="41AA6033"/>
     <w:multiLevelType w:val="multilevel"/>
     <w:tmpl w:val="1C926B06"/>
@@ -5109,7 +8188,7 @@
       </w:pPr>
     </w:lvl>
   </w:abstractNum>
-  <w:abstractNum w:abstractNumId="16" w15:restartNumberingAfterBreak="0">
+  <w:abstractNum w:abstractNumId="18" w15:restartNumberingAfterBreak="0">
     <w:nsid w:val="491565B1"/>
     <w:multiLevelType w:val="hybridMultilevel"/>
     <w:tmpl w:val="0B5E7CDC"/>
@@ -5222,7 +8301,7 @@
       </w:rPr>
     </w:lvl>
   </w:abstractNum>
-  <w:abstractNum w:abstractNumId="17" w15:restartNumberingAfterBreak="0">
+  <w:abstractNum w:abstractNumId="19" w15:restartNumberingAfterBreak="0">
     <w:nsid w:val="49631763"/>
     <w:multiLevelType w:val="multilevel"/>
     <w:tmpl w:val="EFD8F44A"/>
@@ -5371,7 +8450,7 @@
       </w:rPr>
     </w:lvl>
   </w:abstractNum>
-  <w:abstractNum w:abstractNumId="18" w15:restartNumberingAfterBreak="0">
+  <w:abstractNum w:abstractNumId="20" w15:restartNumberingAfterBreak="0">
     <w:nsid w:val="4D22596A"/>
     <w:multiLevelType w:val="multilevel"/>
     <w:tmpl w:val="259C2A8C"/>
@@ -5520,7 +8599,7 @@
       </w:rPr>
     </w:lvl>
   </w:abstractNum>
-  <w:abstractNum w:abstractNumId="19" w15:restartNumberingAfterBreak="0">
+  <w:abstractNum w:abstractNumId="21" w15:restartNumberingAfterBreak="0">
     <w:nsid w:val="5B2C68A9"/>
     <w:multiLevelType w:val="multilevel"/>
     <w:tmpl w:val="E970FD7E"/>
@@ -5633,7 +8712,7 @@
       </w:pPr>
     </w:lvl>
   </w:abstractNum>
-  <w:abstractNum w:abstractNumId="20" w15:restartNumberingAfterBreak="0">
+  <w:abstractNum w:abstractNumId="22" w15:restartNumberingAfterBreak="0">
     <w:nsid w:val="62A64B08"/>
     <w:multiLevelType w:val="multilevel"/>
     <w:tmpl w:val="7C4CF244"/>
@@ -5782,7 +8861,7 @@
       </w:rPr>
     </w:lvl>
   </w:abstractNum>
-  <w:abstractNum w:abstractNumId="21" w15:restartNumberingAfterBreak="0">
+  <w:abstractNum w:abstractNumId="23" w15:restartNumberingAfterBreak="0">
     <w:nsid w:val="634F28C6"/>
     <w:multiLevelType w:val="multilevel"/>
     <w:tmpl w:val="1C926B06"/>
@@ -5898,7 +8977,7 @@
       </w:pPr>
     </w:lvl>
   </w:abstractNum>
-  <w:abstractNum w:abstractNumId="22" w15:restartNumberingAfterBreak="0">
+  <w:abstractNum w:abstractNumId="24" w15:restartNumberingAfterBreak="0">
     <w:nsid w:val="641C4D46"/>
     <w:multiLevelType w:val="multilevel"/>
     <w:tmpl w:val="562C2BAA"/>
@@ -6047,7 +9126,7 @@
       </w:rPr>
     </w:lvl>
   </w:abstractNum>
-  <w:abstractNum w:abstractNumId="23" w15:restartNumberingAfterBreak="0">
+  <w:abstractNum w:abstractNumId="25" w15:restartNumberingAfterBreak="0">
     <w:nsid w:val="67D47DCB"/>
     <w:multiLevelType w:val="hybridMultilevel"/>
     <w:tmpl w:val="55BEF438"/>
@@ -6133,7 +9212,7 @@
       </w:pPr>
     </w:lvl>
   </w:abstractNum>
-  <w:abstractNum w:abstractNumId="24" w15:restartNumberingAfterBreak="0">
+  <w:abstractNum w:abstractNumId="26" w15:restartNumberingAfterBreak="0">
     <w:nsid w:val="6AEF11F7"/>
     <w:multiLevelType w:val="hybridMultilevel"/>
     <w:tmpl w:val="C3D2C09E"/>
@@ -6246,7 +9325,7 @@
       </w:rPr>
     </w:lvl>
   </w:abstractNum>
-  <w:abstractNum w:abstractNumId="25" w15:restartNumberingAfterBreak="0">
+  <w:abstractNum w:abstractNumId="27" w15:restartNumberingAfterBreak="0">
     <w:nsid w:val="6BF72BEA"/>
     <w:multiLevelType w:val="multilevel"/>
     <w:tmpl w:val="B984715A"/>
@@ -6396,31 +9475,31 @@
     </w:lvl>
   </w:abstractNum>
   <w:num w:numId="1">
-    <w:abstractNumId w:val="16"/>
+    <w:abstractNumId w:val="18"/>
   </w:num>
   <w:num w:numId="2">
-    <w:abstractNumId w:val="23"/>
+    <w:abstractNumId w:val="25"/>
   </w:num>
   <w:num w:numId="3">
     <w:abstractNumId w:val="1"/>
   </w:num>
   <w:num w:numId="4">
-    <w:abstractNumId w:val="24"/>
+    <w:abstractNumId w:val="26"/>
   </w:num>
   <w:num w:numId="5">
-    <w:abstractNumId w:val="7"/>
+    <w:abstractNumId w:val="8"/>
   </w:num>
   <w:num w:numId="6">
     <w:abstractNumId w:val="0"/>
   </w:num>
   <w:num w:numId="7">
-    <w:abstractNumId w:val="19"/>
+    <w:abstractNumId w:val="21"/>
   </w:num>
   <w:num w:numId="8">
-    <w:abstractNumId w:val="8"/>
+    <w:abstractNumId w:val="9"/>
   </w:num>
   <w:num w:numId="9">
-    <w:abstractNumId w:val="9"/>
+    <w:abstractNumId w:val="10"/>
   </w:num>
   <w:num w:numId="10">
     <w:abstractNumId w:val="5"/>
@@ -6432,46 +9511,52 @@
     <w:abstractNumId w:val="2"/>
   </w:num>
   <w:num w:numId="13">
-    <w:abstractNumId w:val="21"/>
+    <w:abstractNumId w:val="23"/>
   </w:num>
   <w:num w:numId="14">
-    <w:abstractNumId w:val="12"/>
+    <w:abstractNumId w:val="14"/>
   </w:num>
   <w:num w:numId="15">
-    <w:abstractNumId w:val="20"/>
+    <w:abstractNumId w:val="22"/>
   </w:num>
   <w:num w:numId="16">
-    <w:abstractNumId w:val="22"/>
+    <w:abstractNumId w:val="24"/>
   </w:num>
   <w:num w:numId="17">
-    <w:abstractNumId w:val="14"/>
+    <w:abstractNumId w:val="16"/>
   </w:num>
   <w:num w:numId="18">
-    <w:abstractNumId w:val="17"/>
+    <w:abstractNumId w:val="19"/>
   </w:num>
   <w:num w:numId="19">
-    <w:abstractNumId w:val="11"/>
+    <w:abstractNumId w:val="13"/>
   </w:num>
   <w:num w:numId="20">
-    <w:abstractNumId w:val="25"/>
+    <w:abstractNumId w:val="27"/>
   </w:num>
   <w:num w:numId="21">
     <w:abstractNumId w:val="3"/>
   </w:num>
   <w:num w:numId="22">
-    <w:abstractNumId w:val="18"/>
+    <w:abstractNumId w:val="20"/>
   </w:num>
   <w:num w:numId="23">
-    <w:abstractNumId w:val="10"/>
+    <w:abstractNumId w:val="11"/>
   </w:num>
   <w:num w:numId="24">
-    <w:abstractNumId w:val="15"/>
+    <w:abstractNumId w:val="17"/>
   </w:num>
   <w:num w:numId="25">
     <w:abstractNumId w:val="4"/>
   </w:num>
   <w:num w:numId="26">
-    <w:abstractNumId w:val="13"/>
+    <w:abstractNumId w:val="15"/>
+  </w:num>
+  <w:num w:numId="27">
+    <w:abstractNumId w:val="12"/>
+  </w:num>
+  <w:num w:numId="28">
+    <w:abstractNumId w:val="7"/>
   </w:num>
 </w:numbering>
 </file>

</xml_diff>

<commit_message>
add part of report
</commit_message>
<xml_diff>
--- a/отчет.docx
+++ b/отчет.docx
@@ -1167,7 +1167,7 @@
                     </pic:cNvPicPr>
                   </pic:nvPicPr>
                   <pic:blipFill>
-                    <a:blip r:embed="rId5">
+                    <a:blip r:embed="rId6">
                       <a:extLst>
                         <a:ext uri="{28A0092B-C50C-407E-A947-70E740481C1C}">
                           <a14:useLocalDpi xmlns:a14="http://schemas.microsoft.com/office/drawing/2010/main" val="0"/>
@@ -1247,7 +1247,7 @@
                     </pic:cNvPicPr>
                   </pic:nvPicPr>
                   <pic:blipFill>
-                    <a:blip r:embed="rId6">
+                    <a:blip r:embed="rId7">
                       <a:extLst>
                         <a:ext uri="{28A0092B-C50C-407E-A947-70E740481C1C}">
                           <a14:useLocalDpi xmlns:a14="http://schemas.microsoft.com/office/drawing/2010/main" val="0"/>
@@ -1302,10 +1302,7 @@
     </w:p>
     <w:p>
       <w:r>
-        <w:t>В</w:t>
-      </w:r>
-      <w:r>
-        <w:t xml:space="preserve"> пакете </w:t>
+        <w:t xml:space="preserve">В пакете </w:t>
       </w:r>
       <w:r>
         <w:rPr>
@@ -1318,10 +1315,7 @@
         <w:t xml:space="preserve"> </w:t>
       </w:r>
       <w:r>
-        <w:t>описаны все с</w:t>
-      </w:r>
-      <w:r>
-        <w:t>ущности, определенные в системе.</w:t>
+        <w:t>описаны все сущности, определенные в системе.</w:t>
       </w:r>
     </w:p>
     <w:p>
@@ -1727,11 +1721,6 @@
       </w:r>
     </w:p>
     <w:p>
-      <w:pPr>
-        <w:rPr>
-          <w:lang w:val="en-US"/>
-        </w:rPr>
-      </w:pPr>
       <w:r>
         <w:t xml:space="preserve">Для каждой сущности был реализован свой </w:t>
       </w:r>
@@ -1765,10 +1754,7 @@
       </w:r>
       <w:proofErr w:type="spellEnd"/>
       <w:r>
-        <w:t xml:space="preserve">. </w:t>
-      </w:r>
-      <w:r>
-        <w:t>Стандартные методы по добавлению и извлечению объектов реализуются автоматически</w:t>
+        <w:t>. Стандартные методы по добавлению и извлечению объектов реализуются автоматически</w:t>
       </w:r>
       <w:r>
         <w:t xml:space="preserve"> при использовании аннотации </w:t>
@@ -1809,89 +1795,57 @@
         <w:t>Login</w:t>
       </w:r>
       <w:r>
-        <w:rPr>
-          <w:lang w:val="en-US"/>
-        </w:rPr>
         <w:t>).</w:t>
       </w:r>
     </w:p>
     <w:p>
-      <w:pPr>
-        <w:rPr>
-          <w:lang w:val="en-US"/>
-        </w:rPr>
-      </w:pPr>
       <w:r>
         <w:lastRenderedPageBreak/>
         <w:t>Для</w:t>
       </w:r>
       <w:r>
-        <w:rPr>
-          <w:lang w:val="en-US"/>
-        </w:rPr>
         <w:t xml:space="preserve"> </w:t>
       </w:r>
       <w:r>
         <w:t>подхватывания</w:t>
       </w:r>
       <w:r>
-        <w:rPr>
-          <w:lang w:val="en-US"/>
-        </w:rPr>
         <w:t xml:space="preserve"> </w:t>
       </w:r>
       <w:r>
         <w:t>аннотаций</w:t>
       </w:r>
       <w:r>
-        <w:rPr>
-          <w:lang w:val="en-US"/>
-        </w:rPr>
         <w:t xml:space="preserve"> </w:t>
       </w:r>
       <w:r>
         <w:t>необходимо</w:t>
       </w:r>
       <w:r>
-        <w:rPr>
-          <w:lang w:val="en-US"/>
-        </w:rPr>
         <w:t xml:space="preserve"> </w:t>
       </w:r>
       <w:r>
         <w:t>указать</w:t>
       </w:r>
       <w:r>
-        <w:rPr>
-          <w:lang w:val="en-US"/>
-        </w:rPr>
         <w:t xml:space="preserve"> </w:t>
       </w:r>
       <w:r>
         <w:t>расположение</w:t>
       </w:r>
       <w:r>
-        <w:rPr>
-          <w:lang w:val="en-US"/>
-        </w:rPr>
         <w:t xml:space="preserve"> </w:t>
       </w:r>
       <w:r>
         <w:t>источников</w:t>
       </w:r>
       <w:r>
-        <w:rPr>
-          <w:lang w:val="en-US"/>
-        </w:rPr>
         <w:t xml:space="preserve"> </w:t>
       </w:r>
       <w:r>
         <w:t>данных</w:t>
       </w:r>
       <w:r>
-        <w:rPr>
-          <w:lang w:val="en-US"/>
-        </w:rPr>
         <w:t xml:space="preserve">: </w:t>
       </w:r>
     </w:p>
@@ -1903,22 +1857,27 @@
           <w:bottom w:val="single" w:sz="4" w:space="1" w:color="auto"/>
           <w:right w:val="single" w:sz="4" w:space="4" w:color="auto"/>
         </w:pBdr>
-        <w:rPr>
-          <w:lang w:val="en-US"/>
-        </w:rPr>
-      </w:pPr>
-      <w:r>
-        <w:rPr>
-          <w:lang w:val="en-US"/>
-        </w:rPr>
-        <w:t>@Bean</w:t>
-      </w:r>
-      <w:r>
-        <w:rPr>
-          <w:lang w:val="en-US"/>
-        </w:rPr>
+      </w:pPr>
+      <w:r>
+        <w:t>@</w:t>
+      </w:r>
+      <w:r>
+        <w:rPr>
+          <w:lang w:val="en-US"/>
+        </w:rPr>
+        <w:t>Bean</w:t>
+      </w:r>
+      <w:r>
         <w:br/>
-        <w:t xml:space="preserve">public </w:t>
+      </w:r>
+      <w:r>
+        <w:rPr>
+          <w:lang w:val="en-US"/>
+        </w:rPr>
+        <w:t>public</w:t>
+      </w:r>
+      <w:r>
+        <w:t xml:space="preserve"> </w:t>
       </w:r>
       <w:proofErr w:type="spellStart"/>
       <w:r>
@@ -1929,9 +1888,6 @@
       </w:r>
       <w:proofErr w:type="spellEnd"/>
       <w:r>
-        <w:rPr>
-          <w:lang w:val="en-US"/>
-        </w:rPr>
         <w:t xml:space="preserve"> </w:t>
       </w:r>
       <w:proofErr w:type="spellStart"/>
@@ -1943,15 +1899,9 @@
       </w:r>
       <w:proofErr w:type="spellEnd"/>
       <w:r>
-        <w:rPr>
-          <w:lang w:val="en-US"/>
-        </w:rPr>
         <w:t>() {</w:t>
       </w:r>
       <w:r>
-        <w:rPr>
-          <w:lang w:val="en-US"/>
-        </w:rPr>
         <w:br/>
         <w:t xml:space="preserve">    </w:t>
       </w:r>
@@ -1964,9 +1914,6 @@
       </w:r>
       <w:proofErr w:type="spellEnd"/>
       <w:r>
-        <w:rPr>
-          <w:lang w:val="en-US"/>
-        </w:rPr>
         <w:t xml:space="preserve"> </w:t>
       </w:r>
       <w:proofErr w:type="spellStart"/>
@@ -1978,10 +1925,16 @@
       </w:r>
       <w:proofErr w:type="spellEnd"/>
       <w:r>
-        <w:rPr>
-          <w:lang w:val="en-US"/>
-        </w:rPr>
-        <w:t xml:space="preserve"> = new </w:t>
+        <w:t xml:space="preserve"> = </w:t>
+      </w:r>
+      <w:r>
+        <w:rPr>
+          <w:lang w:val="en-US"/>
+        </w:rPr>
+        <w:t>new</w:t>
+      </w:r>
+      <w:r>
+        <w:t xml:space="preserve"> </w:t>
       </w:r>
       <w:proofErr w:type="spellStart"/>
       <w:r>
@@ -1992,45 +1945,348 @@
       </w:r>
       <w:proofErr w:type="spellEnd"/>
       <w:r>
-        <w:rPr>
-          <w:lang w:val="en-US"/>
-        </w:rPr>
         <w:t>();</w:t>
       </w:r>
       <w:r>
-        <w:rPr>
-          <w:lang w:val="en-US"/>
-        </w:rPr>
         <w:br/>
-        <w:t xml:space="preserve">    dataSource.setDriverClassName(env.getRequiredProperty("spring.datasource.driver-class-name"));</w:t>
-      </w:r>
-      <w:r>
-        <w:rPr>
-          <w:lang w:val="en-US"/>
-        </w:rPr>
+        <w:t xml:space="preserve">    </w:t>
+      </w:r>
+      <w:proofErr w:type="spellStart"/>
+      <w:r>
+        <w:rPr>
+          <w:lang w:val="en-US"/>
+        </w:rPr>
+        <w:t>dataSource</w:t>
+      </w:r>
+      <w:proofErr w:type="spellEnd"/>
+      <w:r>
+        <w:t>.</w:t>
+      </w:r>
+      <w:proofErr w:type="spellStart"/>
+      <w:r>
+        <w:rPr>
+          <w:lang w:val="en-US"/>
+        </w:rPr>
+        <w:t>setDriverClassName</w:t>
+      </w:r>
+      <w:proofErr w:type="spellEnd"/>
+      <w:r>
+        <w:t>(</w:t>
+      </w:r>
+      <w:proofErr w:type="spellStart"/>
+      <w:r>
+        <w:rPr>
+          <w:lang w:val="en-US"/>
+        </w:rPr>
+        <w:t>env</w:t>
+      </w:r>
+      <w:proofErr w:type="spellEnd"/>
+      <w:r>
+        <w:t>.</w:t>
+      </w:r>
+      <w:proofErr w:type="spellStart"/>
+      <w:r>
+        <w:rPr>
+          <w:lang w:val="en-US"/>
+        </w:rPr>
+        <w:t>getRequiredProperty</w:t>
+      </w:r>
+      <w:proofErr w:type="spellEnd"/>
+      <w:r>
+        <w:t>("</w:t>
+      </w:r>
+      <w:r>
+        <w:rPr>
+          <w:lang w:val="en-US"/>
+        </w:rPr>
+        <w:t>spring</w:t>
+      </w:r>
+      <w:r>
+        <w:t>.</w:t>
+      </w:r>
+      <w:proofErr w:type="spellStart"/>
+      <w:r>
+        <w:rPr>
+          <w:lang w:val="en-US"/>
+        </w:rPr>
+        <w:t>datasource</w:t>
+      </w:r>
+      <w:proofErr w:type="spellEnd"/>
+      <w:r>
+        <w:t>.</w:t>
+      </w:r>
+      <w:r>
+        <w:rPr>
+          <w:lang w:val="en-US"/>
+        </w:rPr>
+        <w:t>driver</w:t>
+      </w:r>
+      <w:r>
+        <w:t>-</w:t>
+      </w:r>
+      <w:r>
+        <w:rPr>
+          <w:lang w:val="en-US"/>
+        </w:rPr>
+        <w:t>class</w:t>
+      </w:r>
+      <w:r>
+        <w:t>-</w:t>
+      </w:r>
+      <w:r>
+        <w:rPr>
+          <w:lang w:val="en-US"/>
+        </w:rPr>
+        <w:t>name</w:t>
+      </w:r>
+      <w:r>
+        <w:t>"));</w:t>
+      </w:r>
+      <w:r>
         <w:br/>
-        <w:t xml:space="preserve">    dataSource.setUrl(env.getRequiredProperty("spring.datasource.url"));</w:t>
-      </w:r>
-      <w:r>
-        <w:rPr>
-          <w:lang w:val="en-US"/>
-        </w:rPr>
+        <w:t xml:space="preserve">    </w:t>
+      </w:r>
+      <w:proofErr w:type="spellStart"/>
+      <w:r>
+        <w:rPr>
+          <w:lang w:val="en-US"/>
+        </w:rPr>
+        <w:t>dataSource</w:t>
+      </w:r>
+      <w:proofErr w:type="spellEnd"/>
+      <w:r>
+        <w:t>.</w:t>
+      </w:r>
+      <w:proofErr w:type="spellStart"/>
+      <w:r>
+        <w:rPr>
+          <w:lang w:val="en-US"/>
+        </w:rPr>
+        <w:t>setUrl</w:t>
+      </w:r>
+      <w:proofErr w:type="spellEnd"/>
+      <w:r>
+        <w:t>(</w:t>
+      </w:r>
+      <w:proofErr w:type="spellStart"/>
+      <w:r>
+        <w:rPr>
+          <w:lang w:val="en-US"/>
+        </w:rPr>
+        <w:t>env</w:t>
+      </w:r>
+      <w:proofErr w:type="spellEnd"/>
+      <w:r>
+        <w:t>.</w:t>
+      </w:r>
+      <w:proofErr w:type="spellStart"/>
+      <w:r>
+        <w:rPr>
+          <w:lang w:val="en-US"/>
+        </w:rPr>
+        <w:t>getRequiredProperty</w:t>
+      </w:r>
+      <w:proofErr w:type="spellEnd"/>
+      <w:r>
+        <w:t>("</w:t>
+      </w:r>
+      <w:r>
+        <w:rPr>
+          <w:lang w:val="en-US"/>
+        </w:rPr>
+        <w:t>spring</w:t>
+      </w:r>
+      <w:r>
+        <w:t>.</w:t>
+      </w:r>
+      <w:proofErr w:type="spellStart"/>
+      <w:r>
+        <w:rPr>
+          <w:lang w:val="en-US"/>
+        </w:rPr>
+        <w:t>datasource</w:t>
+      </w:r>
+      <w:proofErr w:type="spellEnd"/>
+      <w:r>
+        <w:t>.</w:t>
+      </w:r>
+      <w:proofErr w:type="spellStart"/>
+      <w:r>
+        <w:rPr>
+          <w:lang w:val="en-US"/>
+        </w:rPr>
+        <w:t>url</w:t>
+      </w:r>
+      <w:proofErr w:type="spellEnd"/>
+      <w:r>
+        <w:t>"));</w:t>
+      </w:r>
+      <w:r>
         <w:br/>
-        <w:t xml:space="preserve">    dataSource.setUsername(env.getRequiredProperty("spring.datasource.username"));</w:t>
-      </w:r>
-      <w:r>
-        <w:rPr>
-          <w:lang w:val="en-US"/>
-        </w:rPr>
+        <w:t xml:space="preserve">    </w:t>
+      </w:r>
+      <w:proofErr w:type="spellStart"/>
+      <w:r>
+        <w:rPr>
+          <w:lang w:val="en-US"/>
+        </w:rPr>
+        <w:t>dataSource</w:t>
+      </w:r>
+      <w:proofErr w:type="spellEnd"/>
+      <w:r>
+        <w:t>.</w:t>
+      </w:r>
+      <w:proofErr w:type="spellStart"/>
+      <w:r>
+        <w:rPr>
+          <w:lang w:val="en-US"/>
+        </w:rPr>
+        <w:t>setUsername</w:t>
+      </w:r>
+      <w:proofErr w:type="spellEnd"/>
+      <w:r>
+        <w:t>(</w:t>
+      </w:r>
+      <w:proofErr w:type="spellStart"/>
+      <w:r>
+        <w:rPr>
+          <w:lang w:val="en-US"/>
+        </w:rPr>
+        <w:t>env</w:t>
+      </w:r>
+      <w:proofErr w:type="spellEnd"/>
+      <w:r>
+        <w:t>.</w:t>
+      </w:r>
+      <w:proofErr w:type="spellStart"/>
+      <w:r>
+        <w:rPr>
+          <w:lang w:val="en-US"/>
+        </w:rPr>
+        <w:t>getRequiredProperty</w:t>
+      </w:r>
+      <w:proofErr w:type="spellEnd"/>
+      <w:r>
+        <w:t>("</w:t>
+      </w:r>
+      <w:r>
+        <w:rPr>
+          <w:lang w:val="en-US"/>
+        </w:rPr>
+        <w:t>spring</w:t>
+      </w:r>
+      <w:r>
+        <w:t>.</w:t>
+      </w:r>
+      <w:proofErr w:type="spellStart"/>
+      <w:r>
+        <w:rPr>
+          <w:lang w:val="en-US"/>
+        </w:rPr>
+        <w:t>datasource</w:t>
+      </w:r>
+      <w:proofErr w:type="spellEnd"/>
+      <w:r>
+        <w:t>.</w:t>
+      </w:r>
+      <w:r>
+        <w:rPr>
+          <w:lang w:val="en-US"/>
+        </w:rPr>
+        <w:t>username</w:t>
+      </w:r>
+      <w:r>
+        <w:t>"));</w:t>
+      </w:r>
+      <w:r>
         <w:br/>
-        <w:t xml:space="preserve">    dataSource.setPassword(env.getRequiredProperty("spring.datasource.password"));</w:t>
-      </w:r>
-      <w:r>
-        <w:rPr>
-          <w:lang w:val="en-US"/>
-        </w:rPr>
+        <w:t xml:space="preserve">    </w:t>
+      </w:r>
+      <w:proofErr w:type="spellStart"/>
+      <w:r>
+        <w:rPr>
+          <w:lang w:val="en-US"/>
+        </w:rPr>
+        <w:t>dataSource</w:t>
+      </w:r>
+      <w:proofErr w:type="spellEnd"/>
+      <w:r>
+        <w:t>.</w:t>
+      </w:r>
+      <w:proofErr w:type="spellStart"/>
+      <w:r>
+        <w:rPr>
+          <w:lang w:val="en-US"/>
+        </w:rPr>
+        <w:t>setPassword</w:t>
+      </w:r>
+      <w:proofErr w:type="spellEnd"/>
+      <w:r>
+        <w:t>(</w:t>
+      </w:r>
+      <w:proofErr w:type="spellStart"/>
+      <w:r>
+        <w:rPr>
+          <w:lang w:val="en-US"/>
+        </w:rPr>
+        <w:t>env</w:t>
+      </w:r>
+      <w:proofErr w:type="spellEnd"/>
+      <w:r>
+        <w:t>.</w:t>
+      </w:r>
+      <w:proofErr w:type="spellStart"/>
+      <w:r>
+        <w:rPr>
+          <w:lang w:val="en-US"/>
+        </w:rPr>
+        <w:t>getRequiredProperty</w:t>
+      </w:r>
+      <w:proofErr w:type="spellEnd"/>
+      <w:r>
+        <w:t>("</w:t>
+      </w:r>
+      <w:r>
+        <w:rPr>
+          <w:lang w:val="en-US"/>
+        </w:rPr>
+        <w:t>spring</w:t>
+      </w:r>
+      <w:r>
+        <w:t>.</w:t>
+      </w:r>
+      <w:proofErr w:type="spellStart"/>
+      <w:r>
+        <w:rPr>
+          <w:lang w:val="en-US"/>
+        </w:rPr>
+        <w:t>datasource</w:t>
+      </w:r>
+      <w:proofErr w:type="spellEnd"/>
+      <w:r>
+        <w:t>.</w:t>
+      </w:r>
+      <w:r>
+        <w:rPr>
+          <w:lang w:val="en-US"/>
+        </w:rPr>
+        <w:t>password</w:t>
+      </w:r>
+      <w:r>
+        <w:t>"));</w:t>
+      </w:r>
+      <w:r>
         <w:br/>
-        <w:t xml:space="preserve">    return </w:t>
+        <w:t xml:space="preserve">    </w:t>
+      </w:r>
+      <w:r>
+        <w:rPr>
+          <w:lang w:val="en-US"/>
+        </w:rPr>
+        <w:t>return</w:t>
+      </w:r>
+      <w:r>
+        <w:t xml:space="preserve"> </w:t>
       </w:r>
       <w:proofErr w:type="spellStart"/>
       <w:r>
@@ -2041,15 +2297,9 @@
       </w:r>
       <w:proofErr w:type="spellEnd"/>
       <w:r>
-        <w:rPr>
-          <w:lang w:val="en-US"/>
-        </w:rPr>
         <w:t>;</w:t>
       </w:r>
       <w:r>
-        <w:rPr>
-          <w:lang w:val="en-US"/>
-        </w:rPr>
         <w:br/>
         <w:t>}</w:t>
       </w:r>
@@ -2062,9 +2312,6 @@
           <w:bottom w:val="single" w:sz="4" w:space="1" w:color="auto"/>
           <w:right w:val="single" w:sz="4" w:space="4" w:color="auto"/>
         </w:pBdr>
-        <w:rPr>
-          <w:lang w:val="en-US"/>
-        </w:rPr>
       </w:pPr>
     </w:p>
     <w:p>
@@ -2455,9 +2702,27 @@
         <w:t>}</w:t>
       </w:r>
     </w:p>
-    <w:p/>
-    <w:p/>
-    <w:p/>
+    <w:p>
+      <w:pPr>
+        <w:rPr>
+          <w:lang w:val="en-US"/>
+        </w:rPr>
+      </w:pPr>
+    </w:p>
+    <w:p>
+      <w:pPr>
+        <w:rPr>
+          <w:lang w:val="en-US"/>
+        </w:rPr>
+      </w:pPr>
+    </w:p>
+    <w:p>
+      <w:pPr>
+        <w:rPr>
+          <w:lang w:val="en-US"/>
+        </w:rPr>
+      </w:pPr>
+    </w:p>
     <w:p>
       <w:r>
         <w:lastRenderedPageBreak/>
@@ -2742,13 +3007,7 @@
       </w:r>
       <w:proofErr w:type="spellStart"/>
       <w:r>
-        <w:t>р</w:t>
-      </w:r>
-      <w:r>
-        <w:t>е</w:t>
-      </w:r>
-      <w:r>
-        <w:t>ндерит</w:t>
+        <w:t>рендерит</w:t>
       </w:r>
       <w:proofErr w:type="spellEnd"/>
       <w:r>
@@ -3657,9 +3916,6 @@
     <w:p>
       <w:pPr>
         <w:ind w:left="708"/>
-        <w:rPr>
-          <w:lang w:val="en-US"/>
-        </w:rPr>
       </w:pPr>
       <w:r>
         <w:t xml:space="preserve">Клиентская сторона посылает запросы к соответствующим </w:t>
@@ -3677,86 +3933,68 @@
       </w:r>
       <w:proofErr w:type="spellStart"/>
       <w:r>
-        <w:t>ре</w:t>
-      </w:r>
-      <w:r>
-        <w:t>ндерит</w:t>
-      </w:r>
-      <w:proofErr w:type="spellEnd"/>
-      <w:r>
-        <w:t xml:space="preserve"> соответствующую HTML страницу. Работа с REST API происходит с помощью</w:t>
-      </w:r>
+        <w:t>рендерит</w:t>
+      </w:r>
+      <w:proofErr w:type="spellEnd"/>
+      <w:r>
+        <w:t xml:space="preserve"> соответствующую HTML страницу. Работа с REST API происходит с помощью библиотеки </w:t>
+      </w:r>
+      <w:proofErr w:type="spellStart"/>
+      <w:r>
+        <w:t>Angular</w:t>
+      </w:r>
+      <w:proofErr w:type="spellEnd"/>
       <w:r>
         <w:t xml:space="preserve"> </w:t>
       </w:r>
-      <w:r>
-        <w:t xml:space="preserve">библиотеки </w:t>
-      </w:r>
-      <w:proofErr w:type="spellStart"/>
-      <w:r>
-        <w:t>Angular</w:t>
-      </w:r>
-      <w:proofErr w:type="spellEnd"/>
+      <w:proofErr w:type="spellStart"/>
+      <w:r>
+        <w:t>Resource</w:t>
+      </w:r>
+      <w:proofErr w:type="spellEnd"/>
+      <w:r>
+        <w:t>. Пример</w:t>
+      </w:r>
       <w:r>
         <w:t xml:space="preserve"> </w:t>
       </w:r>
-      <w:proofErr w:type="spellStart"/>
-      <w:r>
-        <w:t>Resource</w:t>
-      </w:r>
-      <w:proofErr w:type="spellEnd"/>
-      <w:r>
-        <w:t>. Пример</w:t>
-      </w:r>
-      <w:r>
-        <w:rPr>
-          <w:lang w:val="en-US"/>
-        </w:rPr>
-        <w:t xml:space="preserve"> angular-</w:t>
+      <w:r>
+        <w:rPr>
+          <w:lang w:val="en-US"/>
+        </w:rPr>
+        <w:t>angular</w:t>
+      </w:r>
+      <w:r>
+        <w:t>-</w:t>
       </w:r>
       <w:r>
         <w:t>контроллера</w:t>
       </w:r>
       <w:r>
-        <w:rPr>
-          <w:lang w:val="en-US"/>
-        </w:rPr>
         <w:t xml:space="preserve"> </w:t>
       </w:r>
       <w:r>
         <w:t>приведен</w:t>
       </w:r>
       <w:r>
-        <w:rPr>
-          <w:lang w:val="en-US"/>
-        </w:rPr>
         <w:t xml:space="preserve"> </w:t>
       </w:r>
       <w:r>
         <w:t>в</w:t>
       </w:r>
       <w:r>
-        <w:rPr>
-          <w:lang w:val="en-US"/>
-        </w:rPr>
         <w:t xml:space="preserve"> </w:t>
       </w:r>
       <w:r>
         <w:t>листинге</w:t>
       </w:r>
       <w:r>
-        <w:rPr>
-          <w:lang w:val="en-US"/>
-        </w:rPr>
         <w:t xml:space="preserve"> </w:t>
       </w:r>
       <w:r>
         <w:t>ниже</w:t>
       </w:r>
       <w:r>
-        <w:rPr>
-          <w:lang w:val="en-US"/>
-        </w:rPr>
         <w:t>:</w:t>
       </w:r>
     </w:p>
@@ -3769,15 +4007,15 @@
           <w:right w:val="single" w:sz="4" w:space="4" w:color="auto"/>
         </w:pBdr>
         <w:ind w:left="708"/>
-        <w:rPr>
-          <w:lang w:val="en-US"/>
-        </w:rPr>
-      </w:pPr>
-      <w:r>
-        <w:rPr>
-          <w:lang w:val="en-US"/>
-        </w:rPr>
-        <w:t xml:space="preserve">function </w:t>
+      </w:pPr>
+      <w:r>
+        <w:rPr>
+          <w:lang w:val="en-US"/>
+        </w:rPr>
+        <w:t>function</w:t>
+      </w:r>
+      <w:r>
+        <w:t xml:space="preserve"> </w:t>
       </w:r>
       <w:proofErr w:type="spellStart"/>
       <w:r>
@@ -3788,10 +4026,16 @@
       </w:r>
       <w:proofErr w:type="spellEnd"/>
       <w:r>
-        <w:rPr>
-          <w:lang w:val="en-US"/>
-        </w:rPr>
-        <w:t>($resource) {</w:t>
+        <w:t>($</w:t>
+      </w:r>
+      <w:r>
+        <w:rPr>
+          <w:lang w:val="en-US"/>
+        </w:rPr>
+        <w:t>resource</w:t>
+      </w:r>
+      <w:r>
+        <w:t>) {</w:t>
       </w:r>
     </w:p>
     <w:p>
@@ -3808,10 +4052,13 @@
         </w:rPr>
       </w:pPr>
       <w:r>
-        <w:rPr>
-          <w:lang w:val="en-US"/>
-        </w:rPr>
-        <w:t xml:space="preserve">    return $</w:t>
+        <w:t xml:space="preserve">    </w:t>
+      </w:r>
+      <w:r>
+        <w:rPr>
+          <w:lang w:val="en-US"/>
+        </w:rPr>
+        <w:t>return $</w:t>
       </w:r>
       <w:proofErr w:type="gramStart"/>
       <w:r>
@@ -5266,9 +5513,56 @@
       </w:r>
     </w:p>
     <w:p>
+      <w:pPr>
+        <w:rPr>
+          <w:lang w:val="en-US"/>
+        </w:rPr>
+      </w:pPr>
       <w:r>
         <w:lastRenderedPageBreak/>
-        <w:t>Скриншоты пользовательского интерфейса приведены ниже:</w:t>
+        <w:t>Скриншоты</w:t>
+      </w:r>
+      <w:r>
+        <w:rPr>
+          <w:lang w:val="en-US"/>
+        </w:rPr>
+        <w:t xml:space="preserve"> </w:t>
+      </w:r>
+      <w:r>
+        <w:t>пользовательского</w:t>
+      </w:r>
+      <w:r>
+        <w:rPr>
+          <w:lang w:val="en-US"/>
+        </w:rPr>
+        <w:t xml:space="preserve"> </w:t>
+      </w:r>
+      <w:r>
+        <w:t>интерфейса</w:t>
+      </w:r>
+      <w:r>
+        <w:rPr>
+          <w:lang w:val="en-US"/>
+        </w:rPr>
+        <w:t xml:space="preserve"> </w:t>
+      </w:r>
+      <w:r>
+        <w:t>приведены</w:t>
+      </w:r>
+      <w:r>
+        <w:rPr>
+          <w:lang w:val="en-US"/>
+        </w:rPr>
+        <w:t xml:space="preserve"> </w:t>
+      </w:r>
+      <w:r>
+        <w:t>ниже</w:t>
+      </w:r>
+      <w:r>
+        <w:rPr>
+          <w:lang w:val="en-US"/>
+        </w:rPr>
+        <w:t>:</w:t>
       </w:r>
     </w:p>
     <w:p>
@@ -5282,63 +5576,6 @@
             <wp:extent cx="5940425" cy="2208530"/>
             <wp:effectExtent l="0" t="0" r="3175" b="1270"/>
             <wp:docPr id="3" name="Рисунок 3"/>
-            <wp:cNvGraphicFramePr>
-              <a:graphicFrameLocks xmlns:a="http://schemas.openxmlformats.org/drawingml/2006/main" noChangeAspect="1"/>
-            </wp:cNvGraphicFramePr>
-            <a:graphic xmlns:a="http://schemas.openxmlformats.org/drawingml/2006/main">
-              <a:graphicData uri="http://schemas.openxmlformats.org/drawingml/2006/picture">
-                <pic:pic xmlns:pic="http://schemas.openxmlformats.org/drawingml/2006/picture">
-                  <pic:nvPicPr>
-                    <pic:cNvPr id="1" name=""/>
-                    <pic:cNvPicPr/>
-                  </pic:nvPicPr>
-                  <pic:blipFill>
-                    <a:blip r:embed="rId7"/>
-                    <a:stretch>
-                      <a:fillRect/>
-                    </a:stretch>
-                  </pic:blipFill>
-                  <pic:spPr>
-                    <a:xfrm>
-                      <a:off x="0" y="0"/>
-                      <a:ext cx="5940425" cy="2208530"/>
-                    </a:xfrm>
-                    <a:prstGeom prst="rect">
-                      <a:avLst/>
-                    </a:prstGeom>
-                  </pic:spPr>
-                </pic:pic>
-              </a:graphicData>
-            </a:graphic>
-          </wp:inline>
-        </w:drawing>
-      </w:r>
-    </w:p>
-    <w:p>
-      <w:pPr>
-        <w:jc w:val="center"/>
-      </w:pPr>
-      <w:r>
-        <w:t xml:space="preserve">Рис.3. Окно </w:t>
-      </w:r>
-      <w:r>
-        <w:t>входа зарегистрированных пользователей</w:t>
-      </w:r>
-    </w:p>
-    <w:p>
-      <w:pPr>
-        <w:jc w:val="center"/>
-      </w:pPr>
-      <w:r>
-        <w:rPr>
-          <w:noProof/>
-          <w:lang w:eastAsia="ru-RU"/>
-        </w:rPr>
-        <w:drawing>
-          <wp:inline distT="0" distB="0" distL="0" distR="0" wp14:anchorId="5BA501B6" wp14:editId="52680B7B">
-            <wp:extent cx="5940425" cy="4883150"/>
-            <wp:effectExtent l="0" t="0" r="3175" b="0"/>
-            <wp:docPr id="4" name="Рисунок 4"/>
             <wp:cNvGraphicFramePr>
               <a:graphicFrameLocks xmlns:a="http://schemas.openxmlformats.org/drawingml/2006/main" noChangeAspect="1"/>
             </wp:cNvGraphicFramePr>
@@ -5358,7 +5595,7 @@
                   <pic:spPr>
                     <a:xfrm>
                       <a:off x="0" y="0"/>
-                      <a:ext cx="5940425" cy="4883150"/>
+                      <a:ext cx="5940425" cy="2208530"/>
                     </a:xfrm>
                     <a:prstGeom prst="rect">
                       <a:avLst/>
@@ -5376,31 +5613,11 @@
         <w:jc w:val="center"/>
       </w:pPr>
       <w:r>
-        <w:t>Рис.4. Окно регистрации новых пользователей</w:t>
-      </w:r>
-    </w:p>
-    <w:p>
-      <w:pPr>
-        <w:jc w:val="center"/>
-      </w:pPr>
-    </w:p>
-    <w:p>
-      <w:pPr>
-        <w:jc w:val="center"/>
-      </w:pPr>
-    </w:p>
-    <w:p>
-      <w:pPr>
-        <w:jc w:val="center"/>
-      </w:pPr>
-    </w:p>
-    <w:p>
-      <w:pPr>
-        <w:jc w:val="center"/>
-        <w:rPr>
-          <w:lang w:val="en-US"/>
-        </w:rPr>
-      </w:pPr>
+        <w:t xml:space="preserve">Рис.3. Окно </w:t>
+      </w:r>
+      <w:r>
+        <w:t>входа зарегистрированных пользователей</w:t>
+      </w:r>
     </w:p>
     <w:p>
       <w:pPr>
@@ -5412,10 +5629,10 @@
           <w:lang w:eastAsia="ru-RU"/>
         </w:rPr>
         <w:drawing>
-          <wp:inline distT="0" distB="0" distL="0" distR="0" wp14:anchorId="63CAA93E" wp14:editId="07A60F4A">
-            <wp:extent cx="5940425" cy="2436495"/>
-            <wp:effectExtent l="0" t="0" r="3175" b="1905"/>
-            <wp:docPr id="5" name="Рисунок 5"/>
+          <wp:inline distT="0" distB="0" distL="0" distR="0" wp14:anchorId="5BA501B6" wp14:editId="52680B7B">
+            <wp:extent cx="5940425" cy="4883150"/>
+            <wp:effectExtent l="0" t="0" r="3175" b="0"/>
+            <wp:docPr id="4" name="Рисунок 4"/>
             <wp:cNvGraphicFramePr>
               <a:graphicFrameLocks xmlns:a="http://schemas.openxmlformats.org/drawingml/2006/main" noChangeAspect="1"/>
             </wp:cNvGraphicFramePr>
@@ -5435,7 +5652,7 @@
                   <pic:spPr>
                     <a:xfrm>
                       <a:off x="0" y="0"/>
-                      <a:ext cx="5940425" cy="2436495"/>
+                      <a:ext cx="5940425" cy="4883150"/>
                     </a:xfrm>
                     <a:prstGeom prst="rect">
                       <a:avLst/>
@@ -5453,8 +5670,31 @@
         <w:jc w:val="center"/>
       </w:pPr>
       <w:r>
-        <w:t>Рис.5. Окно заказов пользователя</w:t>
-      </w:r>
+        <w:t>Рис.4. Окно регистрации новых пользователей</w:t>
+      </w:r>
+    </w:p>
+    <w:p>
+      <w:pPr>
+        <w:jc w:val="center"/>
+      </w:pPr>
+    </w:p>
+    <w:p>
+      <w:pPr>
+        <w:jc w:val="center"/>
+      </w:pPr>
+    </w:p>
+    <w:p>
+      <w:pPr>
+        <w:jc w:val="center"/>
+      </w:pPr>
+    </w:p>
+    <w:p>
+      <w:pPr>
+        <w:jc w:val="center"/>
+        <w:rPr>
+          <w:lang w:val="en-US"/>
+        </w:rPr>
+      </w:pPr>
     </w:p>
     <w:p>
       <w:pPr>
@@ -5466,10 +5706,10 @@
           <w:lang w:eastAsia="ru-RU"/>
         </w:rPr>
         <w:drawing>
-          <wp:inline distT="0" distB="0" distL="0" distR="0" wp14:anchorId="479183D1" wp14:editId="6491C019">
-            <wp:extent cx="5940425" cy="3851275"/>
-            <wp:effectExtent l="0" t="0" r="3175" b="0"/>
-            <wp:docPr id="6" name="Рисунок 6"/>
+          <wp:inline distT="0" distB="0" distL="0" distR="0" wp14:anchorId="63CAA93E" wp14:editId="07A60F4A">
+            <wp:extent cx="5940425" cy="2436495"/>
+            <wp:effectExtent l="0" t="0" r="3175" b="1905"/>
+            <wp:docPr id="5" name="Рисунок 5"/>
             <wp:cNvGraphicFramePr>
               <a:graphicFrameLocks xmlns:a="http://schemas.openxmlformats.org/drawingml/2006/main" noChangeAspect="1"/>
             </wp:cNvGraphicFramePr>
@@ -5489,7 +5729,7 @@
                   <pic:spPr>
                     <a:xfrm>
                       <a:off x="0" y="0"/>
-                      <a:ext cx="5940425" cy="3851275"/>
+                      <a:ext cx="5940425" cy="2436495"/>
                     </a:xfrm>
                     <a:prstGeom prst="rect">
                       <a:avLst/>
@@ -5501,28 +5741,29 @@
           </wp:inline>
         </w:drawing>
       </w:r>
-      <w:r>
-        <w:t>Рис.6. Окно добавления нового заказа пользователя</w:t>
-      </w:r>
     </w:p>
     <w:p>
       <w:pPr>
         <w:jc w:val="center"/>
-        <w:rPr>
-          <w:lang w:val="en-US"/>
-        </w:rPr>
+      </w:pPr>
+      <w:r>
+        <w:t>Рис.5. Окно заказов пользователя</w:t>
+      </w:r>
+    </w:p>
+    <w:p>
+      <w:pPr>
+        <w:jc w:val="center"/>
       </w:pPr>
       <w:r>
         <w:rPr>
           <w:noProof/>
           <w:lang w:eastAsia="ru-RU"/>
         </w:rPr>
-        <w:lastRenderedPageBreak/>
         <w:drawing>
-          <wp:inline distT="0" distB="0" distL="0" distR="0" wp14:anchorId="59E4316D" wp14:editId="701882EE">
-            <wp:extent cx="5940425" cy="2334260"/>
-            <wp:effectExtent l="0" t="0" r="3175" b="8890"/>
-            <wp:docPr id="7" name="Рисунок 7"/>
+          <wp:inline distT="0" distB="0" distL="0" distR="0" wp14:anchorId="479183D1" wp14:editId="6491C019">
+            <wp:extent cx="5940425" cy="3851275"/>
+            <wp:effectExtent l="0" t="0" r="3175" b="0"/>
+            <wp:docPr id="6" name="Рисунок 6"/>
             <wp:cNvGraphicFramePr>
               <a:graphicFrameLocks xmlns:a="http://schemas.openxmlformats.org/drawingml/2006/main" noChangeAspect="1"/>
             </wp:cNvGraphicFramePr>
@@ -5542,7 +5783,7 @@
                   <pic:spPr>
                     <a:xfrm>
                       <a:off x="0" y="0"/>
-                      <a:ext cx="5940425" cy="2334260"/>
+                      <a:ext cx="5940425" cy="3851275"/>
                     </a:xfrm>
                     <a:prstGeom prst="rect">
                       <a:avLst/>
@@ -5554,13 +5795,8 @@
           </wp:inline>
         </w:drawing>
       </w:r>
-    </w:p>
-    <w:p>
-      <w:pPr>
-        <w:jc w:val="center"/>
-      </w:pPr>
-      <w:r>
-        <w:t>Рис.7. Рабочее окно оператора</w:t>
+      <w:r>
+        <w:t>Рис.6. Окно добавления нового заказа пользователя</w:t>
       </w:r>
     </w:p>
     <w:p>
@@ -5575,11 +5811,12 @@
           <w:noProof/>
           <w:lang w:eastAsia="ru-RU"/>
         </w:rPr>
+        <w:lastRenderedPageBreak/>
         <w:drawing>
-          <wp:inline distT="0" distB="0" distL="0" distR="0" wp14:anchorId="46D849E3" wp14:editId="10378797">
-            <wp:extent cx="5940425" cy="1524000"/>
-            <wp:effectExtent l="0" t="0" r="3175" b="0"/>
-            <wp:docPr id="8" name="Рисунок 8"/>
+          <wp:inline distT="0" distB="0" distL="0" distR="0" wp14:anchorId="59E4316D" wp14:editId="701882EE">
+            <wp:extent cx="5940425" cy="2334260"/>
+            <wp:effectExtent l="0" t="0" r="3175" b="8890"/>
+            <wp:docPr id="7" name="Рисунок 7"/>
             <wp:cNvGraphicFramePr>
               <a:graphicFrameLocks xmlns:a="http://schemas.openxmlformats.org/drawingml/2006/main" noChangeAspect="1"/>
             </wp:cNvGraphicFramePr>
@@ -5599,7 +5836,7 @@
                   <pic:spPr>
                     <a:xfrm>
                       <a:off x="0" y="0"/>
-                      <a:ext cx="5940425" cy="1524000"/>
+                      <a:ext cx="5940425" cy="2334260"/>
                     </a:xfrm>
                     <a:prstGeom prst="rect">
                       <a:avLst/>
@@ -5617,17 +5854,15 @@
         <w:jc w:val="center"/>
       </w:pPr>
       <w:r>
-        <w:t>Рис.8. Рабочее окно водителя</w:t>
+        <w:t>Рис.7. Рабочее окно оператора</w:t>
       </w:r>
     </w:p>
     <w:p>
       <w:pPr>
         <w:jc w:val="center"/>
-      </w:pPr>
-    </w:p>
-    <w:p>
-      <w:pPr>
-        <w:jc w:val="center"/>
+        <w:rPr>
+          <w:lang w:val="en-US"/>
+        </w:rPr>
       </w:pPr>
       <w:r>
         <w:rPr>
@@ -5635,10 +5870,10 @@
           <w:lang w:eastAsia="ru-RU"/>
         </w:rPr>
         <w:drawing>
-          <wp:inline distT="0" distB="0" distL="0" distR="0" wp14:anchorId="5BAD5E4E" wp14:editId="76ECECD8">
-            <wp:extent cx="5940425" cy="3390265"/>
-            <wp:effectExtent l="0" t="0" r="3175" b="635"/>
-            <wp:docPr id="9" name="Рисунок 9"/>
+          <wp:inline distT="0" distB="0" distL="0" distR="0" wp14:anchorId="46D849E3" wp14:editId="10378797">
+            <wp:extent cx="5940425" cy="1524000"/>
+            <wp:effectExtent l="0" t="0" r="3175" b="0"/>
+            <wp:docPr id="8" name="Рисунок 8"/>
             <wp:cNvGraphicFramePr>
               <a:graphicFrameLocks xmlns:a="http://schemas.openxmlformats.org/drawingml/2006/main" noChangeAspect="1"/>
             </wp:cNvGraphicFramePr>
@@ -5658,6 +5893,65 @@
                   <pic:spPr>
                     <a:xfrm>
                       <a:off x="0" y="0"/>
+                      <a:ext cx="5940425" cy="1524000"/>
+                    </a:xfrm>
+                    <a:prstGeom prst="rect">
+                      <a:avLst/>
+                    </a:prstGeom>
+                  </pic:spPr>
+                </pic:pic>
+              </a:graphicData>
+            </a:graphic>
+          </wp:inline>
+        </w:drawing>
+      </w:r>
+    </w:p>
+    <w:p>
+      <w:pPr>
+        <w:jc w:val="center"/>
+      </w:pPr>
+      <w:r>
+        <w:t>Рис.8. Рабочее окно водителя</w:t>
+      </w:r>
+    </w:p>
+    <w:p>
+      <w:pPr>
+        <w:jc w:val="center"/>
+      </w:pPr>
+    </w:p>
+    <w:p>
+      <w:pPr>
+        <w:jc w:val="center"/>
+      </w:pPr>
+      <w:r>
+        <w:rPr>
+          <w:noProof/>
+          <w:lang w:eastAsia="ru-RU"/>
+        </w:rPr>
+        <w:drawing>
+          <wp:inline distT="0" distB="0" distL="0" distR="0" wp14:anchorId="5BAD5E4E" wp14:editId="76ECECD8">
+            <wp:extent cx="5940425" cy="3390265"/>
+            <wp:effectExtent l="0" t="0" r="3175" b="635"/>
+            <wp:docPr id="9" name="Рисунок 9"/>
+            <wp:cNvGraphicFramePr>
+              <a:graphicFrameLocks xmlns:a="http://schemas.openxmlformats.org/drawingml/2006/main" noChangeAspect="1"/>
+            </wp:cNvGraphicFramePr>
+            <a:graphic xmlns:a="http://schemas.openxmlformats.org/drawingml/2006/main">
+              <a:graphicData uri="http://schemas.openxmlformats.org/drawingml/2006/picture">
+                <pic:pic xmlns:pic="http://schemas.openxmlformats.org/drawingml/2006/picture">
+                  <pic:nvPicPr>
+                    <pic:cNvPr id="1" name=""/>
+                    <pic:cNvPicPr/>
+                  </pic:nvPicPr>
+                  <pic:blipFill>
+                    <a:blip r:embed="rId14"/>
+                    <a:stretch>
+                      <a:fillRect/>
+                    </a:stretch>
+                  </pic:blipFill>
+                  <pic:spPr>
+                    <a:xfrm>
+                      <a:off x="0" y="0"/>
                       <a:ext cx="5940425" cy="3390265"/>
                     </a:xfrm>
                     <a:prstGeom prst="rect">
@@ -5700,16 +5994,236 @@
         <w:t xml:space="preserve">Было проведено ручное функциональное тестирование приложения. </w:t>
       </w:r>
       <w:r>
-        <w:t xml:space="preserve">В ходе тестирования были проверены все бизнес-процессы и ошибочные ситуации. </w:t>
-      </w:r>
-    </w:p>
-    <w:p>
-      <w:pPr>
-        <w:rPr>
-          <w:lang w:val="en-US"/>
-        </w:rPr>
-      </w:pPr>
-    </w:p>
+        <w:t>В ходе тестирования были проверены все бизнес</w:t>
+      </w:r>
+      <w:r>
+        <w:t>-процессы и ошибочные ситуации</w:t>
+      </w:r>
+      <w:r>
+        <w:t>:</w:t>
+      </w:r>
+    </w:p>
+    <w:p>
+      <w:pPr>
+        <w:pStyle w:val="a3"/>
+        <w:numPr>
+          <w:ilvl w:val="0"/>
+          <w:numId w:val="30"/>
+        </w:numPr>
+      </w:pPr>
+      <w:r>
+        <w:t xml:space="preserve">Регистрация нового </w:t>
+      </w:r>
+      <w:r>
+        <w:t>п</w:t>
+      </w:r>
+      <w:r>
+        <w:t>о</w:t>
+      </w:r>
+      <w:r>
+        <w:t>льзователя</w:t>
+      </w:r>
+    </w:p>
+    <w:p>
+      <w:pPr>
+        <w:pStyle w:val="a3"/>
+      </w:pPr>
+      <w:r>
+        <w:t xml:space="preserve">Открыть окно регистрации пользователя. Ввести уникальные данные пользователя. Нажать кнопку </w:t>
+      </w:r>
+      <w:proofErr w:type="spellStart"/>
+      <w:r>
+        <w:t>Sign</w:t>
+      </w:r>
+      <w:proofErr w:type="spellEnd"/>
+      <w:r>
+        <w:t xml:space="preserve"> </w:t>
+      </w:r>
+      <w:proofErr w:type="spellStart"/>
+      <w:r>
+        <w:t>up</w:t>
+      </w:r>
+      <w:proofErr w:type="spellEnd"/>
+      <w:r>
+        <w:t>.</w:t>
+      </w:r>
+    </w:p>
+    <w:p>
+      <w:pPr>
+        <w:pStyle w:val="a3"/>
+        <w:numPr>
+          <w:ilvl w:val="0"/>
+          <w:numId w:val="30"/>
+        </w:numPr>
+      </w:pPr>
+      <w:r>
+        <w:t xml:space="preserve">Попытка войти в систему с неправильным логином или паролем. </w:t>
+      </w:r>
+    </w:p>
+    <w:p>
+      <w:pPr>
+        <w:pStyle w:val="a3"/>
+      </w:pPr>
+      <w:r>
+        <w:t>В окне входа в систему ввести неправильные данные пользователя (логин или пароль)</w:t>
+      </w:r>
+      <w:r>
+        <w:t xml:space="preserve"> или не ввести данные в какое-либо поле</w:t>
+      </w:r>
+      <w:r>
+        <w:t xml:space="preserve">. Нажать кнопку </w:t>
+      </w:r>
+      <w:proofErr w:type="spellStart"/>
+      <w:r>
+        <w:t>Sign</w:t>
+      </w:r>
+      <w:proofErr w:type="spellEnd"/>
+      <w:r>
+        <w:t xml:space="preserve"> </w:t>
+      </w:r>
+      <w:proofErr w:type="spellStart"/>
+      <w:r>
+        <w:t>In</w:t>
+      </w:r>
+      <w:proofErr w:type="spellEnd"/>
+      <w:r>
+        <w:t>. Появится окно с предупреждением о некорректности логина/пароля.</w:t>
+      </w:r>
+    </w:p>
+    <w:p>
+      <w:pPr>
+        <w:pStyle w:val="a3"/>
+        <w:numPr>
+          <w:ilvl w:val="0"/>
+          <w:numId w:val="30"/>
+        </w:numPr>
+      </w:pPr>
+      <w:r>
+        <w:t xml:space="preserve">Вход в систему. </w:t>
+      </w:r>
+    </w:p>
+    <w:p>
+      <w:pPr>
+        <w:pStyle w:val="a3"/>
+      </w:pPr>
+      <w:r>
+        <w:t xml:space="preserve">В окне входа в систему ввести </w:t>
+      </w:r>
+      <w:r>
+        <w:t xml:space="preserve">правильные данные пользователя, выбрать пользователя. </w:t>
+      </w:r>
+      <w:r>
+        <w:t xml:space="preserve">Нажать кнопку </w:t>
+      </w:r>
+      <w:proofErr w:type="spellStart"/>
+      <w:r>
+        <w:t>Sign</w:t>
+      </w:r>
+      <w:proofErr w:type="spellEnd"/>
+      <w:r>
+        <w:t xml:space="preserve"> </w:t>
+      </w:r>
+      <w:proofErr w:type="spellStart"/>
+      <w:r>
+        <w:t>In</w:t>
+      </w:r>
+      <w:proofErr w:type="spellEnd"/>
+      <w:r>
+        <w:t>. Должно открыться окно указанного пользователя.</w:t>
+      </w:r>
+    </w:p>
+    <w:p>
+      <w:pPr>
+        <w:pStyle w:val="a3"/>
+        <w:numPr>
+          <w:ilvl w:val="0"/>
+          <w:numId w:val="30"/>
+        </w:numPr>
+      </w:pPr>
+      <w:r>
+        <w:t>Создание нового заказа</w:t>
+      </w:r>
+    </w:p>
+    <w:p>
+      <w:pPr>
+        <w:pStyle w:val="a3"/>
+      </w:pPr>
+      <w:r>
+        <w:t xml:space="preserve">В роли пассажира нажать на кнопку </w:t>
+      </w:r>
+      <w:r>
+        <w:rPr>
+          <w:lang w:val="en-US"/>
+        </w:rPr>
+        <w:t>Show</w:t>
+      </w:r>
+      <w:r>
+        <w:t xml:space="preserve"> </w:t>
+      </w:r>
+      <w:r>
+        <w:rPr>
+          <w:lang w:val="en-US"/>
+        </w:rPr>
+        <w:t>new</w:t>
+      </w:r>
+      <w:r>
+        <w:t xml:space="preserve"> </w:t>
+      </w:r>
+      <w:r>
+        <w:rPr>
+          <w:lang w:val="en-US"/>
+        </w:rPr>
+        <w:t>order</w:t>
+      </w:r>
+      <w:r>
+        <w:t xml:space="preserve"> </w:t>
+      </w:r>
+      <w:r>
+        <w:rPr>
+          <w:lang w:val="en-US"/>
+        </w:rPr>
+        <w:t>form</w:t>
+      </w:r>
+      <w:r>
+        <w:t>.</w:t>
+      </w:r>
+      <w:r>
+        <w:t xml:space="preserve"> Заполнить поля и нажать кнопку</w:t>
+      </w:r>
+      <w:bookmarkStart w:id="0" w:name="_GoBack"/>
+      <w:bookmarkEnd w:id="0"/>
+      <w:r>
+        <w:t xml:space="preserve"> </w:t>
+      </w:r>
+      <w:r>
+        <w:rPr>
+          <w:lang w:val="en-US"/>
+        </w:rPr>
+        <w:t>New</w:t>
+      </w:r>
+      <w:r>
+        <w:t xml:space="preserve"> </w:t>
+      </w:r>
+      <w:r>
+        <w:rPr>
+          <w:lang w:val="en-US"/>
+        </w:rPr>
+        <w:t>order</w:t>
+      </w:r>
+      <w:r>
+        <w:t>.</w:t>
+      </w:r>
+      <w:r>
+        <w:t xml:space="preserve"> </w:t>
+      </w:r>
+      <w:r>
+        <w:t xml:space="preserve">Проверка обновления таблицы заказов происходи в роли оператора. </w:t>
+      </w:r>
+      <w:r>
+        <w:t>Новый заказ должен появиться в таблице заказов у оператора.</w:t>
+      </w:r>
+    </w:p>
+    <w:p/>
     <w:p>
       <w:pPr>
         <w:pStyle w:val="3"/>
@@ -5720,10 +6234,7 @@
     </w:p>
     <w:p>
       <w:r>
-        <w:t>1. Скачать и расп</w:t>
-      </w:r>
-      <w:r>
-        <w:t xml:space="preserve">аковать сервер </w:t>
+        <w:t xml:space="preserve">1. Скачать и распаковать сервер </w:t>
       </w:r>
       <w:proofErr w:type="spellStart"/>
       <w:r>
@@ -5922,6 +6433,7 @@
     </w:p>
     <w:p>
       <w:r>
+        <w:lastRenderedPageBreak/>
         <w:t>6. Перейти в корневую папку проекта.</w:t>
       </w:r>
     </w:p>
@@ -5951,10 +6463,7 @@
       </w:r>
       <w:proofErr w:type="spellEnd"/>
       <w:r>
-        <w:t xml:space="preserve"> осуществить «чистую» сборку и осуществить</w:t>
-      </w:r>
-      <w:r>
-        <w:t xml:space="preserve"> </w:t>
+        <w:t xml:space="preserve"> осуществить «чистую» сборку и осуществить </w:t>
       </w:r>
       <w:r>
         <w:t>установку</w:t>
@@ -5983,7 +6492,7 @@
       <w:r>
         <w:t xml:space="preserve">Для использования приложения необходимо открыть браузер и перейти по адресу </w:t>
       </w:r>
-      <w:hyperlink r:id="rId14" w:history="1">
+      <w:hyperlink r:id="rId15" w:history="1">
         <w:r>
           <w:rPr>
             <w:rStyle w:val="a4"/>
@@ -6037,77 +6546,134 @@
       </w:r>
       <w:proofErr w:type="gramEnd"/>
       <w:r>
-        <w:t xml:space="preserve"> с помощью которой можно вернуться на </w:t>
-      </w:r>
+        <w:t xml:space="preserve"> с помощью которой можно вернуться на главное меню. В центральной части расположена таблица с заказами, принадлежащими клиенту и их статусами. В нижней части находится форма для осуществления новых заказов. </w:t>
+      </w:r>
+    </w:p>
+    <w:p>
+      <w:pPr>
+        <w:rPr>
+          <w:b/>
+        </w:rPr>
+      </w:pPr>
+      <w:r>
+        <w:rPr>
+          <w:b/>
+        </w:rPr>
+        <w:t>Страница оператора:</w:t>
+      </w:r>
+    </w:p>
+    <w:p>
+      <w:r>
+        <w:t xml:space="preserve">Внешний вид окна оператора приведён на рис.7. В центральной части окна располагаются две таблицы, позволяющие вести деятельность по назначению водителей на заказ. В таблицах отображаются новые/отменённые водителями заказы, включая адреса посадки и окончания поездки. В окне водителей отображаются </w:t>
+      </w:r>
+      <w:r>
+        <w:rPr>
+          <w:lang w:val="en-US"/>
+        </w:rPr>
+        <w:t>id</w:t>
+      </w:r>
+      <w:r>
+        <w:t xml:space="preserve"> </w:t>
+      </w:r>
+      <w:r>
+        <w:t>водителей с рейтингами.</w:t>
+      </w:r>
+    </w:p>
+    <w:p>
+      <w:pPr>
+        <w:rPr>
+          <w:b/>
+        </w:rPr>
+      </w:pPr>
+      <w:r>
+        <w:rPr>
+          <w:b/>
+        </w:rPr>
+        <w:t>Страница водителя:</w:t>
+      </w:r>
+    </w:p>
+    <w:p>
+      <w:r>
+        <w:t xml:space="preserve">Внешний вид окна водителя приведён на рис.8-9.  В центральной части окна располагается две таблицы. Левая таблица отображает совершённые водителем заказы. Правая- новые заказы, назначенные каким-либо оператором. После выбора нового заказа, существует две возможности - отказ или подтверждение исполнения. В случае принятия заказа отображаются две формы, в которые необходимо занести данные о заказе по его завершению. </w:t>
+      </w:r>
+    </w:p>
+    <w:p>
+      <w:pPr>
+        <w:pStyle w:val="3"/>
+      </w:pPr>
+      <w:r>
+        <w:t>Выводы</w:t>
+      </w:r>
+    </w:p>
+    <w:p>
+      <w:r>
+        <w:t xml:space="preserve">В рамках данной работы были изучены принципы работы с ORM </w:t>
+      </w:r>
+      <w:proofErr w:type="spellStart"/>
+      <w:r>
+        <w:t>Hibernate</w:t>
+      </w:r>
+      <w:proofErr w:type="spellEnd"/>
+      <w:r>
+        <w:t xml:space="preserve">, принципы работы с технологиями </w:t>
+      </w:r>
+      <w:proofErr w:type="spellStart"/>
+      <w:r>
+        <w:t>Spring</w:t>
+      </w:r>
+      <w:proofErr w:type="spellEnd"/>
+      <w:r>
+        <w:t xml:space="preserve"> </w:t>
+      </w:r>
+      <w:proofErr w:type="spellStart"/>
+      <w:r>
+        <w:t>Data</w:t>
+      </w:r>
+      <w:proofErr w:type="spellEnd"/>
+      <w:r>
+        <w:t xml:space="preserve"> и </w:t>
+      </w:r>
+      <w:proofErr w:type="spellStart"/>
+      <w:r>
+        <w:t>Spring</w:t>
+      </w:r>
+      <w:proofErr w:type="spellEnd"/>
+      <w:r>
+        <w:t xml:space="preserve"> MVC, создание распределенных веб-приложений на языке </w:t>
+      </w:r>
+      <w:proofErr w:type="spellStart"/>
+      <w:r>
+        <w:t>Java</w:t>
+      </w:r>
+      <w:proofErr w:type="spellEnd"/>
+      <w:r>
+        <w:t xml:space="preserve">. </w:t>
+      </w:r>
+    </w:p>
+    <w:p>
       <w:r>
         <w:lastRenderedPageBreak/>
-        <w:t xml:space="preserve">главное меню. В центральной части расположена таблица с заказами, принадлежащими клиенту и их статусами. В нижней части находится форма для осуществления новых заказов. </w:t>
-      </w:r>
-    </w:p>
-    <w:p>
-      <w:pPr>
-        <w:rPr>
-          <w:b/>
-        </w:rPr>
-      </w:pPr>
-      <w:r>
-        <w:rPr>
-          <w:b/>
-        </w:rPr>
-        <w:t>Страница оператора:</w:t>
-      </w:r>
-    </w:p>
-    <w:p>
-      <w:r>
-        <w:t xml:space="preserve">Внешний вид окна оператора приведён на рис.7. В центральной части окна располагаются две таблицы, позволяющие вести деятельность по назначению водителей на заказ. В таблицах отображаются новые/отменённые водителями заказы, включая адреса посадки и окончания поездки. В окне водителей отображаются </w:t>
-      </w:r>
-      <w:r>
-        <w:rPr>
-          <w:lang w:val="en-US"/>
-        </w:rPr>
-        <w:t xml:space="preserve">id </w:t>
-      </w:r>
-      <w:r>
-        <w:t>водителей с рейтингами.</w:t>
-      </w:r>
-    </w:p>
-    <w:p>
-      <w:pPr>
-        <w:rPr>
-          <w:b/>
-        </w:rPr>
-      </w:pPr>
-      <w:r>
-        <w:rPr>
-          <w:b/>
-        </w:rPr>
-        <w:t>Страница водителя:</w:t>
-      </w:r>
-    </w:p>
-    <w:p>
-      <w:r>
-        <w:t xml:space="preserve">Внешний вид окна водителя приведён на рис.8-9.  В центральной части окна располагается две таблицы. Левая таблица отображает совершённые водителем заказы. Правая- новые заказы, назначенные каким-либо оператором. После выбора нового заказа, существует две возможности - отказ или подтверждение исполнения. В случае принятия заказа отображаются две формы, в которые необходимо занести данные о заказе по его завершению. </w:t>
-      </w:r>
-    </w:p>
-    <w:p>
-      <w:pPr>
-        <w:pStyle w:val="3"/>
-      </w:pPr>
-      <w:r>
-        <w:t>Выводы</w:t>
-      </w:r>
-    </w:p>
-    <w:p>
-      <w:r>
-        <w:t xml:space="preserve">В рамках данной работы были изучены принципы работы с ORM </w:t>
-      </w:r>
-      <w:proofErr w:type="spellStart"/>
-      <w:r>
-        <w:t>Hibernate</w:t>
-      </w:r>
-      <w:proofErr w:type="spellEnd"/>
-      <w:r>
-        <w:t xml:space="preserve">, принципы работы с технологиями </w:t>
+        <w:t xml:space="preserve">Поставленные в рамках работы задачи были выполнены. Однако, полученное приложение можно далее развивать в нескольких направлениях: </w:t>
+      </w:r>
+    </w:p>
+    <w:p>
+      <w:r>
+        <w:t xml:space="preserve">• улучшение интерфейса; </w:t>
+      </w:r>
+    </w:p>
+    <w:p>
+      <w:r>
+        <w:t xml:space="preserve">• расширение функциональности текущих ролей; </w:t>
+      </w:r>
+    </w:p>
+    <w:p>
+      <w:r>
+        <w:t xml:space="preserve">• добавление новых ролей и вариантов использования. </w:t>
+      </w:r>
+    </w:p>
+    <w:p>
+      <w:r>
+        <w:t xml:space="preserve">Использование библиотеки </w:t>
       </w:r>
       <w:proofErr w:type="spellStart"/>
       <w:r>
@@ -6123,63 +6689,6 @@
       </w:r>
       <w:proofErr w:type="spellEnd"/>
       <w:r>
-        <w:t xml:space="preserve"> и </w:t>
-      </w:r>
-      <w:proofErr w:type="spellStart"/>
-      <w:r>
-        <w:t>Spring</w:t>
-      </w:r>
-      <w:proofErr w:type="spellEnd"/>
-      <w:r>
-        <w:t xml:space="preserve"> MVC, создание распределенных веб-приложений на языке </w:t>
-      </w:r>
-      <w:proofErr w:type="spellStart"/>
-      <w:r>
-        <w:t>Java</w:t>
-      </w:r>
-      <w:proofErr w:type="spellEnd"/>
-      <w:r>
-        <w:t xml:space="preserve">. </w:t>
-      </w:r>
-    </w:p>
-    <w:p>
-      <w:r>
-        <w:t xml:space="preserve">Поставленные в рамках работы задачи были выполнены. Однако, полученное приложение можно далее развивать в нескольких направлениях: </w:t>
-      </w:r>
-    </w:p>
-    <w:p>
-      <w:r>
-        <w:t xml:space="preserve">• улучшение интерфейса; </w:t>
-      </w:r>
-    </w:p>
-    <w:p>
-      <w:r>
-        <w:t xml:space="preserve">• расширение функциональности текущих ролей; </w:t>
-      </w:r>
-    </w:p>
-    <w:p>
-      <w:r>
-        <w:t xml:space="preserve">• добавление новых ролей и вариантов использования. </w:t>
-      </w:r>
-    </w:p>
-    <w:p>
-      <w:r>
-        <w:t xml:space="preserve">Использование библиотеки </w:t>
-      </w:r>
-      <w:proofErr w:type="spellStart"/>
-      <w:r>
-        <w:t>Spring</w:t>
-      </w:r>
-      <w:proofErr w:type="spellEnd"/>
-      <w:r>
-        <w:t xml:space="preserve"> </w:t>
-      </w:r>
-      <w:proofErr w:type="spellStart"/>
-      <w:r>
-        <w:t>Data</w:t>
-      </w:r>
-      <w:proofErr w:type="spellEnd"/>
-      <w:r>
         <w:t xml:space="preserve"> позволило значительно облегчить разработку слоя источников данных </w:t>
       </w:r>
       <w:r>
@@ -6188,8 +6697,6 @@
       <w:r>
         <w:t xml:space="preserve"> возможность автоматической генерации всех необходимых методов обращения к слою хранения.</w:t>
       </w:r>
-      <w:bookmarkStart w:id="0" w:name="_GoBack"/>
-      <w:bookmarkEnd w:id="0"/>
     </w:p>
     <w:sectPr>
       <w:pgSz w:w="11906" w:h="16838"/>
@@ -8679,6 +9186,119 @@
     </w:lvl>
   </w:abstractNum>
   <w:abstractNum w:abstractNumId="20" w15:restartNumberingAfterBreak="0">
+    <w:nsid w:val="4C2C767E"/>
+    <w:multiLevelType w:val="hybridMultilevel"/>
+    <w:tmpl w:val="25AA4248"/>
+    <w:lvl w:ilvl="0" w:tplc="04190001">
+      <w:start w:val="1"/>
+      <w:numFmt w:val="bullet"/>
+      <w:lvlText w:val=""/>
+      <w:lvlJc w:val="left"/>
+      <w:pPr>
+        <w:ind w:left="720" w:hanging="360"/>
+      </w:pPr>
+      <w:rPr>
+        <w:rFonts w:ascii="Symbol" w:hAnsi="Symbol" w:hint="default"/>
+      </w:rPr>
+    </w:lvl>
+    <w:lvl w:ilvl="1" w:tplc="04190003" w:tentative="1">
+      <w:start w:val="1"/>
+      <w:numFmt w:val="bullet"/>
+      <w:lvlText w:val="o"/>
+      <w:lvlJc w:val="left"/>
+      <w:pPr>
+        <w:ind w:left="1440" w:hanging="360"/>
+      </w:pPr>
+      <w:rPr>
+        <w:rFonts w:ascii="Courier New" w:hAnsi="Courier New" w:cs="Courier New" w:hint="default"/>
+      </w:rPr>
+    </w:lvl>
+    <w:lvl w:ilvl="2" w:tplc="04190005" w:tentative="1">
+      <w:start w:val="1"/>
+      <w:numFmt w:val="bullet"/>
+      <w:lvlText w:val=""/>
+      <w:lvlJc w:val="left"/>
+      <w:pPr>
+        <w:ind w:left="2160" w:hanging="360"/>
+      </w:pPr>
+      <w:rPr>
+        <w:rFonts w:ascii="Wingdings" w:hAnsi="Wingdings" w:hint="default"/>
+      </w:rPr>
+    </w:lvl>
+    <w:lvl w:ilvl="3" w:tplc="04190001" w:tentative="1">
+      <w:start w:val="1"/>
+      <w:numFmt w:val="bullet"/>
+      <w:lvlText w:val=""/>
+      <w:lvlJc w:val="left"/>
+      <w:pPr>
+        <w:ind w:left="2880" w:hanging="360"/>
+      </w:pPr>
+      <w:rPr>
+        <w:rFonts w:ascii="Symbol" w:hAnsi="Symbol" w:hint="default"/>
+      </w:rPr>
+    </w:lvl>
+    <w:lvl w:ilvl="4" w:tplc="04190003" w:tentative="1">
+      <w:start w:val="1"/>
+      <w:numFmt w:val="bullet"/>
+      <w:lvlText w:val="o"/>
+      <w:lvlJc w:val="left"/>
+      <w:pPr>
+        <w:ind w:left="3600" w:hanging="360"/>
+      </w:pPr>
+      <w:rPr>
+        <w:rFonts w:ascii="Courier New" w:hAnsi="Courier New" w:cs="Courier New" w:hint="default"/>
+      </w:rPr>
+    </w:lvl>
+    <w:lvl w:ilvl="5" w:tplc="04190005" w:tentative="1">
+      <w:start w:val="1"/>
+      <w:numFmt w:val="bullet"/>
+      <w:lvlText w:val=""/>
+      <w:lvlJc w:val="left"/>
+      <w:pPr>
+        <w:ind w:left="4320" w:hanging="360"/>
+      </w:pPr>
+      <w:rPr>
+        <w:rFonts w:ascii="Wingdings" w:hAnsi="Wingdings" w:hint="default"/>
+      </w:rPr>
+    </w:lvl>
+    <w:lvl w:ilvl="6" w:tplc="04190001" w:tentative="1">
+      <w:start w:val="1"/>
+      <w:numFmt w:val="bullet"/>
+      <w:lvlText w:val=""/>
+      <w:lvlJc w:val="left"/>
+      <w:pPr>
+        <w:ind w:left="5040" w:hanging="360"/>
+      </w:pPr>
+      <w:rPr>
+        <w:rFonts w:ascii="Symbol" w:hAnsi="Symbol" w:hint="default"/>
+      </w:rPr>
+    </w:lvl>
+    <w:lvl w:ilvl="7" w:tplc="04190003" w:tentative="1">
+      <w:start w:val="1"/>
+      <w:numFmt w:val="bullet"/>
+      <w:lvlText w:val="o"/>
+      <w:lvlJc w:val="left"/>
+      <w:pPr>
+        <w:ind w:left="5760" w:hanging="360"/>
+      </w:pPr>
+      <w:rPr>
+        <w:rFonts w:ascii="Courier New" w:hAnsi="Courier New" w:cs="Courier New" w:hint="default"/>
+      </w:rPr>
+    </w:lvl>
+    <w:lvl w:ilvl="8" w:tplc="04190005" w:tentative="1">
+      <w:start w:val="1"/>
+      <w:numFmt w:val="bullet"/>
+      <w:lvlText w:val=""/>
+      <w:lvlJc w:val="left"/>
+      <w:pPr>
+        <w:ind w:left="6480" w:hanging="360"/>
+      </w:pPr>
+      <w:rPr>
+        <w:rFonts w:ascii="Wingdings" w:hAnsi="Wingdings" w:hint="default"/>
+      </w:rPr>
+    </w:lvl>
+  </w:abstractNum>
+  <w:abstractNum w:abstractNumId="21" w15:restartNumberingAfterBreak="0">
     <w:nsid w:val="4D22596A"/>
     <w:multiLevelType w:val="multilevel"/>
     <w:tmpl w:val="259C2A8C"/>
@@ -8827,7 +9447,7 @@
       </w:rPr>
     </w:lvl>
   </w:abstractNum>
-  <w:abstractNum w:abstractNumId="21" w15:restartNumberingAfterBreak="0">
+  <w:abstractNum w:abstractNumId="22" w15:restartNumberingAfterBreak="0">
     <w:nsid w:val="5B2C68A9"/>
     <w:multiLevelType w:val="multilevel"/>
     <w:tmpl w:val="E970FD7E"/>
@@ -8940,7 +9560,7 @@
       </w:pPr>
     </w:lvl>
   </w:abstractNum>
-  <w:abstractNum w:abstractNumId="22" w15:restartNumberingAfterBreak="0">
+  <w:abstractNum w:abstractNumId="23" w15:restartNumberingAfterBreak="0">
     <w:nsid w:val="62A64B08"/>
     <w:multiLevelType w:val="multilevel"/>
     <w:tmpl w:val="7C4CF244"/>
@@ -9089,7 +9709,7 @@
       </w:rPr>
     </w:lvl>
   </w:abstractNum>
-  <w:abstractNum w:abstractNumId="23" w15:restartNumberingAfterBreak="0">
+  <w:abstractNum w:abstractNumId="24" w15:restartNumberingAfterBreak="0">
     <w:nsid w:val="634F28C6"/>
     <w:multiLevelType w:val="multilevel"/>
     <w:tmpl w:val="1C926B06"/>
@@ -9205,7 +9825,7 @@
       </w:pPr>
     </w:lvl>
   </w:abstractNum>
-  <w:abstractNum w:abstractNumId="24" w15:restartNumberingAfterBreak="0">
+  <w:abstractNum w:abstractNumId="25" w15:restartNumberingAfterBreak="0">
     <w:nsid w:val="641C4D46"/>
     <w:multiLevelType w:val="multilevel"/>
     <w:tmpl w:val="562C2BAA"/>
@@ -9354,7 +9974,7 @@
       </w:rPr>
     </w:lvl>
   </w:abstractNum>
-  <w:abstractNum w:abstractNumId="25" w15:restartNumberingAfterBreak="0">
+  <w:abstractNum w:abstractNumId="26" w15:restartNumberingAfterBreak="0">
     <w:nsid w:val="67D47DCB"/>
     <w:multiLevelType w:val="hybridMultilevel"/>
     <w:tmpl w:val="55BEF438"/>
@@ -9440,7 +10060,7 @@
       </w:pPr>
     </w:lvl>
   </w:abstractNum>
-  <w:abstractNum w:abstractNumId="26" w15:restartNumberingAfterBreak="0">
+  <w:abstractNum w:abstractNumId="27" w15:restartNumberingAfterBreak="0">
     <w:nsid w:val="6AEF11F7"/>
     <w:multiLevelType w:val="hybridMultilevel"/>
     <w:tmpl w:val="C3D2C09E"/>
@@ -9553,7 +10173,7 @@
       </w:rPr>
     </w:lvl>
   </w:abstractNum>
-  <w:abstractNum w:abstractNumId="27" w15:restartNumberingAfterBreak="0">
+  <w:abstractNum w:abstractNumId="28" w15:restartNumberingAfterBreak="0">
     <w:nsid w:val="6BF72BEA"/>
     <w:multiLevelType w:val="multilevel"/>
     <w:tmpl w:val="B984715A"/>
@@ -9702,7 +10322,7 @@
       </w:rPr>
     </w:lvl>
   </w:abstractNum>
-  <w:abstractNum w:abstractNumId="28" w15:restartNumberingAfterBreak="0">
+  <w:abstractNum w:abstractNumId="29" w15:restartNumberingAfterBreak="0">
     <w:nsid w:val="7407148F"/>
     <w:multiLevelType w:val="hybridMultilevel"/>
     <w:tmpl w:val="E2F20F32"/>
@@ -9793,13 +10413,13 @@
     <w:abstractNumId w:val="18"/>
   </w:num>
   <w:num w:numId="2">
-    <w:abstractNumId w:val="25"/>
+    <w:abstractNumId w:val="26"/>
   </w:num>
   <w:num w:numId="3">
     <w:abstractNumId w:val="1"/>
   </w:num>
   <w:num w:numId="4">
-    <w:abstractNumId w:val="26"/>
+    <w:abstractNumId w:val="27"/>
   </w:num>
   <w:num w:numId="5">
     <w:abstractNumId w:val="8"/>
@@ -9808,7 +10428,7 @@
     <w:abstractNumId w:val="0"/>
   </w:num>
   <w:num w:numId="7">
-    <w:abstractNumId w:val="21"/>
+    <w:abstractNumId w:val="22"/>
   </w:num>
   <w:num w:numId="8">
     <w:abstractNumId w:val="9"/>
@@ -9826,16 +10446,16 @@
     <w:abstractNumId w:val="2"/>
   </w:num>
   <w:num w:numId="13">
-    <w:abstractNumId w:val="23"/>
+    <w:abstractNumId w:val="24"/>
   </w:num>
   <w:num w:numId="14">
     <w:abstractNumId w:val="14"/>
   </w:num>
   <w:num w:numId="15">
-    <w:abstractNumId w:val="22"/>
+    <w:abstractNumId w:val="23"/>
   </w:num>
   <w:num w:numId="16">
-    <w:abstractNumId w:val="24"/>
+    <w:abstractNumId w:val="25"/>
   </w:num>
   <w:num w:numId="17">
     <w:abstractNumId w:val="16"/>
@@ -9847,13 +10467,13 @@
     <w:abstractNumId w:val="13"/>
   </w:num>
   <w:num w:numId="20">
-    <w:abstractNumId w:val="27"/>
+    <w:abstractNumId w:val="28"/>
   </w:num>
   <w:num w:numId="21">
     <w:abstractNumId w:val="3"/>
   </w:num>
   <w:num w:numId="22">
-    <w:abstractNumId w:val="20"/>
+    <w:abstractNumId w:val="21"/>
   </w:num>
   <w:num w:numId="23">
     <w:abstractNumId w:val="11"/>
@@ -9874,7 +10494,10 @@
     <w:abstractNumId w:val="7"/>
   </w:num>
   <w:num w:numId="29">
-    <w:abstractNumId w:val="28"/>
+    <w:abstractNumId w:val="29"/>
+  </w:num>
+  <w:num w:numId="30">
+    <w:abstractNumId w:val="20"/>
   </w:num>
 </w:numbering>
 </file>
@@ -10325,6 +10948,7 @@
   <w:style w:type="character" w:default="1" w:styleId="a0">
     <w:name w:val="Default Paragraph Font"/>
     <w:uiPriority w:val="1"/>
+    <w:semiHidden/>
     <w:unhideWhenUsed/>
   </w:style>
   <w:style w:type="table" w:default="1" w:styleId="a1">
@@ -10710,4 +11334,16 @@
     </a:ext>
   </a:extLst>
 </a:theme>
+</file>
+
+<file path=customXml/item1.xml><?xml version="1.0" encoding="utf-8"?>
+<b:Sources xmlns:b="http://schemas.openxmlformats.org/officeDocument/2006/bibliography" xmlns="http://schemas.openxmlformats.org/officeDocument/2006/bibliography" SelectedStyle="\APASixthEditionOfficeOnline.xsl" StyleName="APA" Version="6"/>
+</file>
+
+<file path=customXml/itemProps1.xml><?xml version="1.0" encoding="utf-8"?>
+<ds:datastoreItem xmlns:ds="http://schemas.openxmlformats.org/officeDocument/2006/customXml" ds:itemID="{0F5AD9AA-8D2B-4242-8CA2-1D8DFD386D49}">
+  <ds:schemaRefs>
+    <ds:schemaRef ds:uri="http://schemas.openxmlformats.org/officeDocument/2006/bibliography"/>
+  </ds:schemaRefs>
+</ds:datastoreItem>
 </file>
</xml_diff>